<commit_message>
Update Jan 3 edits and references.
</commit_message>
<xml_diff>
--- a/Manuscripts/Revision 3/GH Trophic Project Ecological Appliations References v3a.docx
+++ b/Manuscripts/Revision 3/GH Trophic Project Ecological Appliations References v3a.docx
@@ -534,25 +534,7 @@
           <w:sz w:val="24"/>
           <w:szCs w:val="24"/>
         </w:rPr>
-        <w:t xml:space="preserve"> The Abundance </w:t>
-      </w:r>
-      <w:proofErr w:type="gramStart"/>
-      <w:r>
-        <w:rPr>
-          <w:rFonts w:ascii="Times New Roman" w:eastAsia="Times New Roman" w:hAnsi="Times New Roman" w:cs="Times New Roman"/>
-          <w:sz w:val="24"/>
-          <w:szCs w:val="24"/>
-        </w:rPr>
-        <w:t>And</w:t>
-      </w:r>
-      <w:proofErr w:type="gramEnd"/>
-      <w:r>
-        <w:rPr>
-          <w:rFonts w:ascii="Times New Roman" w:eastAsia="Times New Roman" w:hAnsi="Times New Roman" w:cs="Times New Roman"/>
-          <w:sz w:val="24"/>
-          <w:szCs w:val="24"/>
-        </w:rPr>
-        <w:t xml:space="preserve"> Diversity Of A Forest Floor Spider Assemblage</w:t>
+        <w:t xml:space="preserve"> The Abundance And Diversity Of A Forest Floor Spider Assemblage</w:t>
       </w:r>
       <w:r>
         <w:rPr>
@@ -717,25 +699,7 @@
           <w:sz w:val="24"/>
           <w:szCs w:val="24"/>
         </w:rPr>
-        <w:t xml:space="preserve"> Ant Predation </w:t>
-      </w:r>
-      <w:proofErr w:type="gramStart"/>
-      <w:r>
-        <w:rPr>
-          <w:rFonts w:ascii="Times New Roman" w:eastAsia="Times New Roman" w:hAnsi="Times New Roman" w:cs="Times New Roman"/>
-          <w:sz w:val="24"/>
-          <w:szCs w:val="24"/>
-        </w:rPr>
-        <w:t>Of</w:t>
-      </w:r>
-      <w:proofErr w:type="gramEnd"/>
-      <w:r>
-        <w:rPr>
-          <w:rFonts w:ascii="Times New Roman" w:eastAsia="Times New Roman" w:hAnsi="Times New Roman" w:cs="Times New Roman"/>
-          <w:sz w:val="24"/>
-          <w:szCs w:val="24"/>
-        </w:rPr>
-        <w:t xml:space="preserve"> Caterpillars In A Forest Community</w:t>
+        <w:t xml:space="preserve"> Ant Predation Of Caterpillars In A Forest Community</w:t>
       </w:r>
       <w:r>
         <w:rPr>
@@ -1059,25 +1023,7 @@
           <w:sz w:val="24"/>
           <w:szCs w:val="24"/>
         </w:rPr>
-        <w:t xml:space="preserve">Spatially Explicit Removal Strategies Increase the Efficiency </w:t>
-      </w:r>
-      <w:proofErr w:type="gramStart"/>
-      <w:r>
-        <w:rPr>
-          <w:rFonts w:ascii="Times New Roman" w:eastAsia="Times New Roman" w:hAnsi="Times New Roman" w:cs="Times New Roman"/>
-          <w:sz w:val="24"/>
-          <w:szCs w:val="24"/>
-        </w:rPr>
-        <w:t>Of</w:t>
-      </w:r>
-      <w:proofErr w:type="gramEnd"/>
-      <w:r>
-        <w:rPr>
-          <w:rFonts w:ascii="Times New Roman" w:eastAsia="Times New Roman" w:hAnsi="Times New Roman" w:cs="Times New Roman"/>
-          <w:sz w:val="24"/>
-          <w:szCs w:val="24"/>
-        </w:rPr>
-        <w:t xml:space="preserve"> Invasive Plant Species Control</w:t>
+        <w:t>Spatially Explicit Removal Strategies Increase the Efficiency Of Invasive Plant Species Control</w:t>
       </w:r>
       <w:r>
         <w:rPr>
@@ -1228,25 +1174,7 @@
           <w:sz w:val="24"/>
           <w:szCs w:val="24"/>
         </w:rPr>
-        <w:t xml:space="preserve">Southern Appalachian Urban Forest Response </w:t>
-      </w:r>
-      <w:proofErr w:type="gramStart"/>
-      <w:r>
-        <w:rPr>
-          <w:rFonts w:ascii="Times New Roman" w:eastAsia="Times New Roman" w:hAnsi="Times New Roman" w:cs="Times New Roman"/>
-          <w:sz w:val="24"/>
-          <w:szCs w:val="24"/>
-        </w:rPr>
-        <w:t>To</w:t>
-      </w:r>
-      <w:proofErr w:type="gramEnd"/>
-      <w:r>
-        <w:rPr>
-          <w:rFonts w:ascii="Times New Roman" w:eastAsia="Times New Roman" w:hAnsi="Times New Roman" w:cs="Times New Roman"/>
-          <w:sz w:val="24"/>
-          <w:szCs w:val="24"/>
-        </w:rPr>
-        <w:t xml:space="preserve"> Three Invasive Plant Removal Treatments</w:t>
+        <w:t>Southern Appalachian Urban Forest Response To Three Invasive Plant Removal Treatments</w:t>
       </w:r>
       <w:r>
         <w:rPr>
@@ -1450,25 +1378,7 @@
           <w:sz w:val="24"/>
           <w:szCs w:val="24"/>
         </w:rPr>
-        <w:t xml:space="preserve"> spp.) Negatively Affect Native Plant and Invertebrate Assemblages </w:t>
-      </w:r>
-      <w:proofErr w:type="gramStart"/>
-      <w:r>
-        <w:rPr>
-          <w:rFonts w:ascii="Times New Roman" w:eastAsia="Times New Roman" w:hAnsi="Times New Roman" w:cs="Times New Roman"/>
-          <w:sz w:val="24"/>
-          <w:szCs w:val="24"/>
-        </w:rPr>
-        <w:t>In</w:t>
-      </w:r>
-      <w:proofErr w:type="gramEnd"/>
-      <w:r>
-        <w:rPr>
-          <w:rFonts w:ascii="Times New Roman" w:eastAsia="Times New Roman" w:hAnsi="Times New Roman" w:cs="Times New Roman"/>
-          <w:sz w:val="24"/>
-          <w:szCs w:val="24"/>
-        </w:rPr>
-        <w:t xml:space="preserve"> European Riparian Habitats</w:t>
+        <w:t xml:space="preserve"> spp.) Negatively Affect Native Plant and Invertebrate Assemblages In European Riparian Habitats</w:t>
       </w:r>
       <w:r>
         <w:rPr>
@@ -1538,25 +1448,7 @@
           <w:sz w:val="24"/>
           <w:szCs w:val="24"/>
         </w:rPr>
-        <w:t xml:space="preserve"> An Endangered Butterfly Using Novel </w:t>
-      </w:r>
-      <w:proofErr w:type="gramStart"/>
-      <w:r>
-        <w:rPr>
-          <w:rFonts w:ascii="Times New Roman" w:eastAsia="Times New Roman" w:hAnsi="Times New Roman" w:cs="Times New Roman"/>
-          <w:sz w:val="24"/>
-          <w:szCs w:val="24"/>
-        </w:rPr>
-        <w:t>And</w:t>
-      </w:r>
-      <w:proofErr w:type="gramEnd"/>
-      <w:r>
-        <w:rPr>
-          <w:rFonts w:ascii="Times New Roman" w:eastAsia="Times New Roman" w:hAnsi="Times New Roman" w:cs="Times New Roman"/>
-          <w:sz w:val="24"/>
-          <w:szCs w:val="24"/>
-        </w:rPr>
-        <w:t xml:space="preserve"> Ancestral Host Plants</w:t>
+        <w:t xml:space="preserve"> An Endangered Butterfly Using Novel And Ancestral Host Plants</w:t>
       </w:r>
       <w:r>
         <w:rPr>
@@ -1805,25 +1697,7 @@
           <w:sz w:val="24"/>
           <w:szCs w:val="24"/>
         </w:rPr>
-        <w:t xml:space="preserve">Allocation of Invasive Plant Management Expenditures </w:t>
-      </w:r>
-      <w:proofErr w:type="gramStart"/>
-      <w:r>
-        <w:rPr>
-          <w:rFonts w:ascii="Times New Roman" w:eastAsia="Times New Roman" w:hAnsi="Times New Roman" w:cs="Times New Roman"/>
-          <w:sz w:val="24"/>
-          <w:szCs w:val="24"/>
-        </w:rPr>
-        <w:t>For</w:t>
-      </w:r>
-      <w:proofErr w:type="gramEnd"/>
-      <w:r>
-        <w:rPr>
-          <w:rFonts w:ascii="Times New Roman" w:eastAsia="Times New Roman" w:hAnsi="Times New Roman" w:cs="Times New Roman"/>
-          <w:sz w:val="24"/>
-          <w:szCs w:val="24"/>
-        </w:rPr>
-        <w:t xml:space="preserve"> Conservation</w:t>
+        <w:t>Allocation of Invasive Plant Management Expenditures For Conservation</w:t>
       </w:r>
       <w:r>
         <w:rPr>
@@ -1892,25 +1766,7 @@
           <w:sz w:val="24"/>
           <w:szCs w:val="24"/>
         </w:rPr>
-        <w:t xml:space="preserve"> Non-Native Shrubs </w:t>
-      </w:r>
-      <w:proofErr w:type="gramStart"/>
-      <w:r>
-        <w:rPr>
-          <w:rFonts w:ascii="Times New Roman" w:eastAsia="Times New Roman" w:hAnsi="Times New Roman" w:cs="Times New Roman"/>
-          <w:sz w:val="24"/>
-          <w:szCs w:val="24"/>
-        </w:rPr>
-        <w:t>In</w:t>
-      </w:r>
-      <w:proofErr w:type="gramEnd"/>
-      <w:r>
-        <w:rPr>
-          <w:rFonts w:ascii="Times New Roman" w:eastAsia="Times New Roman" w:hAnsi="Times New Roman" w:cs="Times New Roman"/>
-          <w:sz w:val="24"/>
-          <w:szCs w:val="24"/>
-        </w:rPr>
-        <w:t xml:space="preserve"> Appalachian Second-Growth Forests With Histories Of Mining, Agriculture, And Logging</w:t>
+        <w:t xml:space="preserve"> Non-Native Shrubs In Appalachian Second-Growth Forests With Histories Of Mining, Agriculture, And Logging</w:t>
       </w:r>
       <w:r>
         <w:rPr>
@@ -1945,25 +1801,7 @@
           <w:sz w:val="24"/>
           <w:szCs w:val="24"/>
         </w:rPr>
-        <w:t xml:space="preserve">Lessons Learned from Invasive Plant Control Experiments: A Systematic Review </w:t>
-      </w:r>
-      <w:proofErr w:type="gramStart"/>
-      <w:r>
-        <w:rPr>
-          <w:rFonts w:ascii="Times New Roman" w:eastAsia="Times New Roman" w:hAnsi="Times New Roman" w:cs="Times New Roman"/>
-          <w:sz w:val="24"/>
-          <w:szCs w:val="24"/>
-        </w:rPr>
-        <w:t>And</w:t>
-      </w:r>
-      <w:proofErr w:type="gramEnd"/>
-      <w:r>
-        <w:rPr>
-          <w:rFonts w:ascii="Times New Roman" w:eastAsia="Times New Roman" w:hAnsi="Times New Roman" w:cs="Times New Roman"/>
-          <w:sz w:val="24"/>
-          <w:szCs w:val="24"/>
-        </w:rPr>
-        <w:t xml:space="preserve"> Meta-Analysis</w:t>
+        <w:t>Lessons Learned from Invasive Plant Control Experiments: A Systematic Review And Meta-Analysis</w:t>
       </w:r>
       <w:r>
         <w:rPr>
@@ -2017,25 +1855,7 @@
           <w:sz w:val="24"/>
           <w:szCs w:val="24"/>
         </w:rPr>
-        <w:t xml:space="preserve">Sourcing Native Plants to Support Ecosystem Function </w:t>
-      </w:r>
-      <w:proofErr w:type="gramStart"/>
-      <w:r>
-        <w:rPr>
-          <w:rFonts w:ascii="Times New Roman" w:eastAsia="Times New Roman" w:hAnsi="Times New Roman" w:cs="Times New Roman"/>
-          <w:sz w:val="24"/>
-          <w:szCs w:val="24"/>
-        </w:rPr>
-        <w:t>In</w:t>
-      </w:r>
-      <w:proofErr w:type="gramEnd"/>
-      <w:r>
-        <w:rPr>
-          <w:rFonts w:ascii="Times New Roman" w:eastAsia="Times New Roman" w:hAnsi="Times New Roman" w:cs="Times New Roman"/>
-          <w:sz w:val="24"/>
-          <w:szCs w:val="24"/>
-        </w:rPr>
-        <w:t xml:space="preserve"> Different Planting Contexts</w:t>
+        <w:t>Sourcing Native Plants to Support Ecosystem Function In Different Planting Contexts</w:t>
       </w:r>
       <w:r>
         <w:rPr>
@@ -2166,6 +1986,25 @@
           <w:szCs w:val="24"/>
         </w:rPr>
       </w:pPr>
+      <w:r>
+        <w:rPr>
+          <w:rFonts w:ascii="Times New Roman" w:eastAsia="Times New Roman" w:hAnsi="Times New Roman" w:cs="Times New Roman"/>
+          <w:sz w:val="24"/>
+          <w:szCs w:val="24"/>
+        </w:rPr>
+        <w:t>Lehtinen, R. M., H. Hartman, B. Marlowe, and A. Rojas. 2022. Evidence for Negative Impacts on Terrestrial Salamanders following Invasive Plant Removal. Journal of Herpetology 56:92–98.</w:t>
+      </w:r>
+    </w:p>
+    <w:p>
+      <w:pPr>
+        <w:spacing w:after="0" w:line="480" w:lineRule="auto"/>
+        <w:ind w:left="720" w:hanging="720"/>
+        <w:rPr>
+          <w:rFonts w:ascii="Times New Roman" w:eastAsia="Times New Roman" w:hAnsi="Times New Roman" w:cs="Times New Roman"/>
+          <w:sz w:val="24"/>
+          <w:szCs w:val="24"/>
+        </w:rPr>
+      </w:pPr>
       <w:proofErr w:type="spellStart"/>
       <w:r>
         <w:rPr>
@@ -2243,25 +2082,7 @@
           <w:sz w:val="24"/>
           <w:szCs w:val="24"/>
         </w:rPr>
-        <w:t xml:space="preserve">Exotic Lonicera Species Both Escape and Resist Specialist </w:t>
-      </w:r>
-      <w:proofErr w:type="gramStart"/>
-      <w:r>
-        <w:rPr>
-          <w:rFonts w:ascii="Times New Roman" w:eastAsia="Times New Roman" w:hAnsi="Times New Roman" w:cs="Times New Roman"/>
-          <w:sz w:val="24"/>
-          <w:szCs w:val="24"/>
-        </w:rPr>
-        <w:t>And</w:t>
-      </w:r>
-      <w:proofErr w:type="gramEnd"/>
-      <w:r>
-        <w:rPr>
-          <w:rFonts w:ascii="Times New Roman" w:eastAsia="Times New Roman" w:hAnsi="Times New Roman" w:cs="Times New Roman"/>
-          <w:sz w:val="24"/>
-          <w:szCs w:val="24"/>
-        </w:rPr>
-        <w:t xml:space="preserve"> Generalist Herbivores In The Introduced Range In North America</w:t>
+        <w:t>Exotic Lonicera Species Both Escape and Resist Specialist And Generalist Herbivores In The Introduced Range In North America</w:t>
       </w:r>
       <w:r>
         <w:rPr>
@@ -2288,25 +2109,7 @@
           <w:sz w:val="24"/>
           <w:szCs w:val="24"/>
         </w:rPr>
-        <w:t xml:space="preserve">Lind, E. M., and J. D. Parker. 2010. Novel Weapons Testing: Are Invasive Plants More Chemically Defended than Native Plants? PLOS ONE </w:t>
-      </w:r>
-      <w:proofErr w:type="gramStart"/>
-      <w:r>
-        <w:rPr>
-          <w:rFonts w:ascii="Times New Roman" w:eastAsia="Times New Roman" w:hAnsi="Times New Roman" w:cs="Times New Roman"/>
-          <w:sz w:val="24"/>
-          <w:szCs w:val="24"/>
-        </w:rPr>
-        <w:t>5:e</w:t>
-      </w:r>
-      <w:proofErr w:type="gramEnd"/>
-      <w:r>
-        <w:rPr>
-          <w:rFonts w:ascii="Times New Roman" w:eastAsia="Times New Roman" w:hAnsi="Times New Roman" w:cs="Times New Roman"/>
-          <w:sz w:val="24"/>
-          <w:szCs w:val="24"/>
-        </w:rPr>
-        <w:t>10429.</w:t>
+        <w:t>Lind, E. M., and J. D. Parker. 2010. Novel Weapons Testing: Are Invasive Plants More Chemically Defended than Native Plants? PLOS ONE 5:e10429.</w:t>
       </w:r>
     </w:p>
     <w:p>
@@ -2333,25 +2136,7 @@
           <w:sz w:val="24"/>
           <w:szCs w:val="24"/>
         </w:rPr>
-        <w:t xml:space="preserve">Invasive Plants Have Different Effects on Trophic Structure </w:t>
-      </w:r>
-      <w:proofErr w:type="gramStart"/>
-      <w:r>
-        <w:rPr>
-          <w:rFonts w:ascii="Times New Roman" w:eastAsia="Times New Roman" w:hAnsi="Times New Roman" w:cs="Times New Roman"/>
-          <w:sz w:val="24"/>
-          <w:szCs w:val="24"/>
-        </w:rPr>
-        <w:t>Of</w:t>
-      </w:r>
-      <w:proofErr w:type="gramEnd"/>
-      <w:r>
-        <w:rPr>
-          <w:rFonts w:ascii="Times New Roman" w:eastAsia="Times New Roman" w:hAnsi="Times New Roman" w:cs="Times New Roman"/>
-          <w:sz w:val="24"/>
-          <w:szCs w:val="24"/>
-        </w:rPr>
-        <w:t> Green And Brown Food Webs In Terrestrial Ecosystems: A Meta-Analysis</w:t>
+        <w:t>Invasive Plants Have Different Effects on Trophic Structure Of Green And Brown Food Webs In Terrestrial Ecosystems: A Meta-Analysis</w:t>
       </w:r>
       <w:r>
         <w:rPr>
@@ -2378,6 +2163,7 @@
           <w:sz w:val="24"/>
           <w:szCs w:val="24"/>
         </w:rPr>
+        <w:lastRenderedPageBreak/>
         <w:t>McDonald, P., R. A. Edwards, J. F. D. Greenhalgh, C. A. Morgan, L. A. Sinclair, and R. G. Wilkinson. 2011. Animal Nutrition. Seventh edition. Pearson, Harlow, UK.</w:t>
       </w:r>
     </w:p>
@@ -2463,44 +2249,25 @@
           <w:sz w:val="24"/>
           <w:szCs w:val="24"/>
         </w:rPr>
-        <w:t xml:space="preserve"> </w:t>
-      </w:r>
-      <w:proofErr w:type="gramStart"/>
-      <w:r>
-        <w:rPr>
-          <w:rFonts w:ascii="Times New Roman" w:eastAsia="Times New Roman" w:hAnsi="Times New Roman" w:cs="Times New Roman"/>
-          <w:sz w:val="24"/>
-          <w:szCs w:val="24"/>
-        </w:rPr>
-        <w:t>8:e</w:t>
-      </w:r>
-      <w:proofErr w:type="gramEnd"/>
-      <w:r>
-        <w:rPr>
-          <w:rFonts w:ascii="Times New Roman" w:eastAsia="Times New Roman" w:hAnsi="Times New Roman" w:cs="Times New Roman"/>
-          <w:sz w:val="24"/>
-          <w:szCs w:val="24"/>
-        </w:rPr>
-        <w:t>10387.</w:t>
-      </w:r>
-    </w:p>
-    <w:p>
-      <w:pPr>
-        <w:spacing w:after="0" w:line="480" w:lineRule="auto"/>
-        <w:ind w:left="720" w:hanging="720"/>
-        <w:rPr>
-          <w:rFonts w:ascii="Times New Roman" w:eastAsia="Times New Roman" w:hAnsi="Times New Roman" w:cs="Times New Roman"/>
-          <w:sz w:val="24"/>
-          <w:szCs w:val="24"/>
-        </w:rPr>
-      </w:pPr>
-      <w:r>
-        <w:rPr>
-          <w:rFonts w:ascii="Times New Roman" w:eastAsia="Times New Roman" w:hAnsi="Times New Roman" w:cs="Times New Roman"/>
-          <w:sz w:val="24"/>
-          <w:szCs w:val="24"/>
-        </w:rPr>
-        <w:lastRenderedPageBreak/>
+        <w:t xml:space="preserve"> 8:e10387.</w:t>
+      </w:r>
+    </w:p>
+    <w:p>
+      <w:pPr>
+        <w:spacing w:after="0" w:line="480" w:lineRule="auto"/>
+        <w:ind w:left="720" w:hanging="720"/>
+        <w:rPr>
+          <w:rFonts w:ascii="Times New Roman" w:eastAsia="Times New Roman" w:hAnsi="Times New Roman" w:cs="Times New Roman"/>
+          <w:sz w:val="24"/>
+          <w:szCs w:val="24"/>
+        </w:rPr>
+      </w:pPr>
+      <w:r>
+        <w:rPr>
+          <w:rFonts w:ascii="Times New Roman" w:eastAsia="Times New Roman" w:hAnsi="Times New Roman" w:cs="Times New Roman"/>
+          <w:sz w:val="24"/>
+          <w:szCs w:val="24"/>
+        </w:rPr>
         <w:t xml:space="preserve">Mosher, E. S., J. A. Silander, and A. M. Latimer. 2009. </w:t>
       </w:r>
       <w:r>
@@ -2509,25 +2276,7 @@
           <w:sz w:val="24"/>
           <w:szCs w:val="24"/>
         </w:rPr>
-        <w:t xml:space="preserve">The Role of Land-Use History </w:t>
-      </w:r>
-      <w:proofErr w:type="gramStart"/>
-      <w:r>
-        <w:rPr>
-          <w:rFonts w:ascii="Times New Roman" w:eastAsia="Times New Roman" w:hAnsi="Times New Roman" w:cs="Times New Roman"/>
-          <w:sz w:val="24"/>
-          <w:szCs w:val="24"/>
-        </w:rPr>
-        <w:t>In</w:t>
-      </w:r>
-      <w:proofErr w:type="gramEnd"/>
-      <w:r>
-        <w:rPr>
-          <w:rFonts w:ascii="Times New Roman" w:eastAsia="Times New Roman" w:hAnsi="Times New Roman" w:cs="Times New Roman"/>
-          <w:sz w:val="24"/>
-          <w:szCs w:val="24"/>
-        </w:rPr>
-        <w:t xml:space="preserve"> Major Invasions By Woody Plant Species In The Northeastern North American Landscape</w:t>
+        <w:t>The Role of Land-Use History In Major Invasions By Woody Plant Species In The Northeastern North American Landscape</w:t>
       </w:r>
       <w:r>
         <w:rPr>
@@ -2597,25 +2346,7 @@
           <w:sz w:val="24"/>
           <w:szCs w:val="24"/>
         </w:rPr>
-        <w:t xml:space="preserve">Invasive Plant Architecture Alters Trophic Interactions </w:t>
-      </w:r>
-      <w:proofErr w:type="gramStart"/>
-      <w:r>
-        <w:rPr>
-          <w:rFonts w:ascii="Times New Roman" w:eastAsia="Times New Roman" w:hAnsi="Times New Roman" w:cs="Times New Roman"/>
-          <w:sz w:val="24"/>
-          <w:szCs w:val="24"/>
-        </w:rPr>
-        <w:t>By</w:t>
-      </w:r>
-      <w:proofErr w:type="gramEnd"/>
-      <w:r>
-        <w:rPr>
-          <w:rFonts w:ascii="Times New Roman" w:eastAsia="Times New Roman" w:hAnsi="Times New Roman" w:cs="Times New Roman"/>
-          <w:sz w:val="24"/>
-          <w:szCs w:val="24"/>
-        </w:rPr>
-        <w:t xml:space="preserve"> Changing Predator Abundance And Behavior</w:t>
+        <w:t>Invasive Plant Architecture Alters Trophic Interactions By Changing Predator Abundance And Behavior</w:t>
       </w:r>
       <w:r>
         <w:rPr>
@@ -2823,25 +2554,7 @@
           <w:sz w:val="24"/>
           <w:szCs w:val="24"/>
         </w:rPr>
-        <w:t xml:space="preserve">Nutritional Composition of The Preferred Prey </w:t>
-      </w:r>
-      <w:proofErr w:type="gramStart"/>
-      <w:r>
-        <w:rPr>
-          <w:rFonts w:ascii="Times New Roman" w:eastAsia="Times New Roman" w:hAnsi="Times New Roman" w:cs="Times New Roman"/>
-          <w:sz w:val="24"/>
-          <w:szCs w:val="24"/>
-        </w:rPr>
-        <w:t>Of</w:t>
-      </w:r>
-      <w:proofErr w:type="gramEnd"/>
-      <w:r>
-        <w:rPr>
-          <w:rFonts w:ascii="Times New Roman" w:eastAsia="Times New Roman" w:hAnsi="Times New Roman" w:cs="Times New Roman"/>
-          <w:sz w:val="24"/>
-          <w:szCs w:val="24"/>
-        </w:rPr>
-        <w:t xml:space="preserve"> Insectivorous Birds: Popularity Reflects Quality</w:t>
+        <w:t>Nutritional Composition of The Preferred Prey Of Insectivorous Birds: Popularity Reflects Quality</w:t>
       </w:r>
       <w:r>
         <w:rPr>
@@ -2868,6 +2581,7 @@
           <w:sz w:val="24"/>
           <w:szCs w:val="24"/>
         </w:rPr>
+        <w:lastRenderedPageBreak/>
         <w:t xml:space="preserve">Reeves, J. T., S. D. </w:t>
       </w:r>
       <w:proofErr w:type="spellStart"/>
@@ -2989,16 +2703,7 @@
           <w:sz w:val="24"/>
           <w:szCs w:val="24"/>
         </w:rPr>
-        <w:t xml:space="preserve">, J. L. Lockwood, H. J. MacIsaac, L. </w:t>
-      </w:r>
-      <w:r>
-        <w:rPr>
-          <w:rFonts w:ascii="Times New Roman" w:eastAsia="Times New Roman" w:hAnsi="Times New Roman" w:cs="Times New Roman"/>
-          <w:sz w:val="24"/>
-          <w:szCs w:val="24"/>
-        </w:rPr>
-        <w:lastRenderedPageBreak/>
-        <w:t xml:space="preserve">A. Meyerson, P. </w:t>
+        <w:t xml:space="preserve">, J. L. Lockwood, H. J. MacIsaac, L. A. Meyerson, P. </w:t>
       </w:r>
       <w:proofErr w:type="spellStart"/>
       <w:r>
@@ -3060,25 +2765,7 @@
           <w:sz w:val="24"/>
           <w:szCs w:val="24"/>
         </w:rPr>
-        <w:t xml:space="preserve">Four Priority Areas to Advance Invasion Science </w:t>
-      </w:r>
-      <w:proofErr w:type="gramStart"/>
-      <w:r>
-        <w:rPr>
-          <w:rFonts w:ascii="Times New Roman" w:eastAsia="Times New Roman" w:hAnsi="Times New Roman" w:cs="Times New Roman"/>
-          <w:sz w:val="24"/>
-          <w:szCs w:val="24"/>
-        </w:rPr>
-        <w:t>In</w:t>
-      </w:r>
-      <w:proofErr w:type="gramEnd"/>
-      <w:r>
-        <w:rPr>
-          <w:rFonts w:ascii="Times New Roman" w:eastAsia="Times New Roman" w:hAnsi="Times New Roman" w:cs="Times New Roman"/>
-          <w:sz w:val="24"/>
-          <w:szCs w:val="24"/>
-        </w:rPr>
-        <w:t xml:space="preserve"> The Face Of Rapid Environmental Change</w:t>
+        <w:t>Four Priority Areas to Advance Invasion Science In The Face Of Rapid Environmental Change</w:t>
       </w:r>
       <w:r>
         <w:rPr>
@@ -3230,51 +2917,15 @@
           <w:sz w:val="24"/>
           <w:szCs w:val="24"/>
         </w:rPr>
-        <w:t xml:space="preserve">An Introduced Plant Affects Aquatic-Derived Carbon in The Diets </w:t>
-      </w:r>
-      <w:proofErr w:type="gramStart"/>
-      <w:r>
-        <w:rPr>
-          <w:rFonts w:ascii="Times New Roman" w:eastAsia="Times New Roman" w:hAnsi="Times New Roman" w:cs="Times New Roman"/>
-          <w:sz w:val="24"/>
-          <w:szCs w:val="24"/>
-        </w:rPr>
-        <w:t>Of</w:t>
-      </w:r>
-      <w:proofErr w:type="gramEnd"/>
-      <w:r>
-        <w:rPr>
-          <w:rFonts w:ascii="Times New Roman" w:eastAsia="Times New Roman" w:hAnsi="Times New Roman" w:cs="Times New Roman"/>
-          <w:sz w:val="24"/>
-          <w:szCs w:val="24"/>
-        </w:rPr>
-        <w:t xml:space="preserve"> Riparian Birds</w:t>
-      </w:r>
-      <w:r>
-        <w:rPr>
-          <w:rFonts w:ascii="Times New Roman" w:eastAsia="Times New Roman" w:hAnsi="Times New Roman" w:cs="Times New Roman"/>
-          <w:sz w:val="24"/>
-          <w:szCs w:val="24"/>
-        </w:rPr>
-        <w:t xml:space="preserve">. PLOS ONE </w:t>
-      </w:r>
-      <w:proofErr w:type="gramStart"/>
-      <w:r>
-        <w:rPr>
-          <w:rFonts w:ascii="Times New Roman" w:eastAsia="Times New Roman" w:hAnsi="Times New Roman" w:cs="Times New Roman"/>
-          <w:sz w:val="24"/>
-          <w:szCs w:val="24"/>
-        </w:rPr>
-        <w:t>13:e</w:t>
-      </w:r>
-      <w:proofErr w:type="gramEnd"/>
-      <w:r>
-        <w:rPr>
-          <w:rFonts w:ascii="Times New Roman" w:eastAsia="Times New Roman" w:hAnsi="Times New Roman" w:cs="Times New Roman"/>
-          <w:sz w:val="24"/>
-          <w:szCs w:val="24"/>
-        </w:rPr>
-        <w:t>0207389.</w:t>
+        <w:t>An Introduced Plant Affects Aquatic-Derived Carbon in The Diets Of Riparian Birds</w:t>
+      </w:r>
+      <w:r>
+        <w:rPr>
+          <w:rFonts w:ascii="Times New Roman" w:eastAsia="Times New Roman" w:hAnsi="Times New Roman" w:cs="Times New Roman"/>
+          <w:sz w:val="24"/>
+          <w:szCs w:val="24"/>
+        </w:rPr>
+        <w:t>. PLOS ONE 13:e0207389.</w:t>
       </w:r>
     </w:p>
     <w:p>
@@ -3400,25 +3051,7 @@
           <w:sz w:val="24"/>
           <w:szCs w:val="24"/>
         </w:rPr>
-        <w:t xml:space="preserve">, Leaf Litter </w:t>
-      </w:r>
-      <w:proofErr w:type="gramStart"/>
-      <w:r>
-        <w:rPr>
-          <w:rFonts w:ascii="Times New Roman" w:eastAsia="Times New Roman" w:hAnsi="Times New Roman" w:cs="Times New Roman"/>
-          <w:sz w:val="24"/>
-          <w:szCs w:val="24"/>
-        </w:rPr>
-        <w:t>On</w:t>
-      </w:r>
-      <w:proofErr w:type="gramEnd"/>
-      <w:r>
-        <w:rPr>
-          <w:rFonts w:ascii="Times New Roman" w:eastAsia="Times New Roman" w:hAnsi="Times New Roman" w:cs="Times New Roman"/>
-          <w:sz w:val="24"/>
-          <w:szCs w:val="24"/>
-        </w:rPr>
-        <w:t xml:space="preserve"> Multiple Trophic Levels Of Detritus‐Based Experimental Wetlands</w:t>
+        <w:t>, Leaf Litter On Multiple Trophic Levels Of Detritus‐Based Experimental Wetlands</w:t>
       </w:r>
       <w:r>
         <w:rPr>
@@ -3455,16 +3088,14 @@
         </w:rPr>
         <w:t xml:space="preserve">The Effect of Dietary Protein Quality </w:t>
       </w:r>
-      <w:proofErr w:type="gramStart"/>
-      <w:r>
-        <w:rPr>
-          <w:rFonts w:ascii="Times New Roman" w:eastAsia="Times New Roman" w:hAnsi="Times New Roman" w:cs="Times New Roman"/>
-          <w:sz w:val="24"/>
-          <w:szCs w:val="24"/>
-        </w:rPr>
-        <w:t>On</w:t>
-      </w:r>
-      <w:proofErr w:type="gramEnd"/>
+      <w:r>
+        <w:rPr>
+          <w:rFonts w:ascii="Times New Roman" w:eastAsia="Times New Roman" w:hAnsi="Times New Roman" w:cs="Times New Roman"/>
+          <w:sz w:val="24"/>
+          <w:szCs w:val="24"/>
+        </w:rPr>
+        <w:t>on</w:t>
+      </w:r>
       <w:r>
         <w:rPr>
           <w:rFonts w:ascii="Times New Roman" w:eastAsia="Times New Roman" w:hAnsi="Times New Roman" w:cs="Times New Roman"/>
@@ -3498,6 +3129,25 @@
           <w:sz w:val="24"/>
           <w:szCs w:val="24"/>
         </w:rPr>
+        <w:t>Schlaepfer, M. A. 2018. Do non-native species contribute to biodiversity? PLOS Biology 16:e2005568.</w:t>
+      </w:r>
+    </w:p>
+    <w:p>
+      <w:pPr>
+        <w:spacing w:after="0" w:line="480" w:lineRule="auto"/>
+        <w:ind w:left="720" w:hanging="720"/>
+        <w:rPr>
+          <w:rFonts w:ascii="Times New Roman" w:eastAsia="Times New Roman" w:hAnsi="Times New Roman" w:cs="Times New Roman"/>
+          <w:sz w:val="24"/>
+          <w:szCs w:val="24"/>
+        </w:rPr>
+      </w:pPr>
+      <w:r>
+        <w:rPr>
+          <w:rFonts w:ascii="Times New Roman" w:eastAsia="Times New Roman" w:hAnsi="Times New Roman" w:cs="Times New Roman"/>
+          <w:sz w:val="24"/>
+          <w:szCs w:val="24"/>
+        </w:rPr>
         <w:t xml:space="preserve">Schneider, S. C., and J. R. Miller. 2014. </w:t>
       </w:r>
       <w:r>
@@ -3524,16 +3174,14 @@
         </w:rPr>
         <w:t xml:space="preserve"> Invasive Vegetation </w:t>
       </w:r>
-      <w:proofErr w:type="gramStart"/>
-      <w:r>
-        <w:rPr>
-          <w:rFonts w:ascii="Times New Roman" w:eastAsia="Times New Roman" w:hAnsi="Times New Roman" w:cs="Times New Roman"/>
-          <w:sz w:val="24"/>
-          <w:szCs w:val="24"/>
-        </w:rPr>
-        <w:t>In</w:t>
-      </w:r>
-      <w:proofErr w:type="gramEnd"/>
+      <w:r>
+        <w:rPr>
+          <w:rFonts w:ascii="Times New Roman" w:eastAsia="Times New Roman" w:hAnsi="Times New Roman" w:cs="Times New Roman"/>
+          <w:sz w:val="24"/>
+          <w:szCs w:val="24"/>
+        </w:rPr>
+        <w:t>in</w:t>
+      </w:r>
       <w:r>
         <w:rPr>
           <w:rFonts w:ascii="Times New Roman" w:eastAsia="Times New Roman" w:hAnsi="Times New Roman" w:cs="Times New Roman"/>
@@ -3568,6 +3216,7 @@
           <w:sz w:val="24"/>
           <w:szCs w:val="24"/>
         </w:rPr>
+        <w:lastRenderedPageBreak/>
         <w:t>Seebens</w:t>
       </w:r>
       <w:proofErr w:type="spellEnd"/>
@@ -3811,8 +3460,516 @@
           <w:sz w:val="24"/>
           <w:szCs w:val="24"/>
         </w:rPr>
-        <w:t xml:space="preserve">, K. Walker, </w:t>
-      </w:r>
+        <w:t>, K. Walker, P. Weigelt, T. Yamanaka, and F. Essl. 2017. No Saturation in The Accumulation Of Alien Species Worldwide. Nature Communications 8:14435.</w:t>
+      </w:r>
+    </w:p>
+    <w:p>
+      <w:pPr>
+        <w:spacing w:after="0" w:line="480" w:lineRule="auto"/>
+        <w:ind w:left="720" w:hanging="720"/>
+        <w:rPr>
+          <w:rFonts w:ascii="Times New Roman" w:eastAsia="Times New Roman" w:hAnsi="Times New Roman" w:cs="Times New Roman"/>
+          <w:sz w:val="24"/>
+          <w:szCs w:val="24"/>
+        </w:rPr>
+      </w:pPr>
+      <w:r>
+        <w:rPr>
+          <w:rFonts w:ascii="Times New Roman" w:eastAsia="Times New Roman" w:hAnsi="Times New Roman" w:cs="Times New Roman"/>
+          <w:sz w:val="24"/>
+          <w:szCs w:val="24"/>
+        </w:rPr>
+        <w:t xml:space="preserve">Shackleton, R. T., G. </w:t>
+      </w:r>
+      <w:proofErr w:type="spellStart"/>
+      <w:r>
+        <w:rPr>
+          <w:rFonts w:ascii="Times New Roman" w:eastAsia="Times New Roman" w:hAnsi="Times New Roman" w:cs="Times New Roman"/>
+          <w:sz w:val="24"/>
+          <w:szCs w:val="24"/>
+        </w:rPr>
+        <w:t>Vimercati</w:t>
+      </w:r>
+      <w:proofErr w:type="spellEnd"/>
+      <w:r>
+        <w:rPr>
+          <w:rFonts w:ascii="Times New Roman" w:eastAsia="Times New Roman" w:hAnsi="Times New Roman" w:cs="Times New Roman"/>
+          <w:sz w:val="24"/>
+          <w:szCs w:val="24"/>
+        </w:rPr>
+        <w:t xml:space="preserve">, A. F. Probert, S. Bacher, C. A. Kull, and A. Novoa. 2022. Consensus and </w:t>
+      </w:r>
+      <w:r>
+        <w:rPr>
+          <w:rFonts w:ascii="Times New Roman" w:eastAsia="Times New Roman" w:hAnsi="Times New Roman" w:cs="Times New Roman"/>
+          <w:sz w:val="24"/>
+          <w:szCs w:val="24"/>
+        </w:rPr>
+        <w:t>C</w:t>
+      </w:r>
+      <w:r>
+        <w:rPr>
+          <w:rFonts w:ascii="Times New Roman" w:eastAsia="Times New Roman" w:hAnsi="Times New Roman" w:cs="Times New Roman"/>
+          <w:sz w:val="24"/>
+          <w:szCs w:val="24"/>
+        </w:rPr>
+        <w:t xml:space="preserve">ontroversy in the </w:t>
+      </w:r>
+      <w:r>
+        <w:rPr>
+          <w:rFonts w:ascii="Times New Roman" w:eastAsia="Times New Roman" w:hAnsi="Times New Roman" w:cs="Times New Roman"/>
+          <w:sz w:val="24"/>
+          <w:szCs w:val="24"/>
+        </w:rPr>
+        <w:t>D</w:t>
+      </w:r>
+      <w:r>
+        <w:rPr>
+          <w:rFonts w:ascii="Times New Roman" w:eastAsia="Times New Roman" w:hAnsi="Times New Roman" w:cs="Times New Roman"/>
+          <w:sz w:val="24"/>
+          <w:szCs w:val="24"/>
+        </w:rPr>
+        <w:t xml:space="preserve">iscipline of </w:t>
+      </w:r>
+      <w:r>
+        <w:rPr>
+          <w:rFonts w:ascii="Times New Roman" w:eastAsia="Times New Roman" w:hAnsi="Times New Roman" w:cs="Times New Roman"/>
+          <w:sz w:val="24"/>
+          <w:szCs w:val="24"/>
+        </w:rPr>
+        <w:t>I</w:t>
+      </w:r>
+      <w:r>
+        <w:rPr>
+          <w:rFonts w:ascii="Times New Roman" w:eastAsia="Times New Roman" w:hAnsi="Times New Roman" w:cs="Times New Roman"/>
+          <w:sz w:val="24"/>
+          <w:szCs w:val="24"/>
+        </w:rPr>
+        <w:t xml:space="preserve">nvasion </w:t>
+      </w:r>
+      <w:r>
+        <w:rPr>
+          <w:rFonts w:ascii="Times New Roman" w:eastAsia="Times New Roman" w:hAnsi="Times New Roman" w:cs="Times New Roman"/>
+          <w:sz w:val="24"/>
+          <w:szCs w:val="24"/>
+        </w:rPr>
+        <w:t>S</w:t>
+      </w:r>
+      <w:r>
+        <w:rPr>
+          <w:rFonts w:ascii="Times New Roman" w:eastAsia="Times New Roman" w:hAnsi="Times New Roman" w:cs="Times New Roman"/>
+          <w:sz w:val="24"/>
+          <w:szCs w:val="24"/>
+        </w:rPr>
+        <w:t>cience. Conservation Biology 36:e13931.</w:t>
+      </w:r>
+    </w:p>
+    <w:p>
+      <w:pPr>
+        <w:spacing w:after="0" w:line="480" w:lineRule="auto"/>
+        <w:ind w:left="720" w:hanging="720"/>
+        <w:rPr>
+          <w:rFonts w:ascii="Times New Roman" w:eastAsia="Times New Roman" w:hAnsi="Times New Roman" w:cs="Times New Roman"/>
+          <w:sz w:val="24"/>
+          <w:szCs w:val="24"/>
+        </w:rPr>
+      </w:pPr>
+      <w:r>
+        <w:rPr>
+          <w:rFonts w:ascii="Times New Roman" w:eastAsia="Times New Roman" w:hAnsi="Times New Roman" w:cs="Times New Roman"/>
+          <w:sz w:val="24"/>
+          <w:szCs w:val="24"/>
+        </w:rPr>
+        <w:t>Shields, J., M. Saunders, K. Gibson, P. Zollner, J. Dunning, and M. Jenkins. 2015. Short-Term Response of Native Flora to the Removal of Non-Native Shrubs in Mixed-Hardwood Forests of Indiana, USA. Forests 6:1878–1896.</w:t>
+      </w:r>
+    </w:p>
+    <w:p>
+      <w:pPr>
+        <w:spacing w:after="0" w:line="480" w:lineRule="auto"/>
+        <w:ind w:left="720" w:hanging="720"/>
+        <w:rPr>
+          <w:rFonts w:ascii="Times New Roman" w:eastAsia="Times New Roman" w:hAnsi="Times New Roman" w:cs="Times New Roman"/>
+          <w:sz w:val="24"/>
+          <w:szCs w:val="24"/>
+        </w:rPr>
+      </w:pPr>
+      <w:r>
+        <w:rPr>
+          <w:rFonts w:ascii="Times New Roman" w:eastAsia="Times New Roman" w:hAnsi="Times New Roman" w:cs="Times New Roman"/>
+          <w:sz w:val="24"/>
+          <w:szCs w:val="24"/>
+        </w:rPr>
+        <w:t xml:space="preserve">Singer, M. S., T. E. Farkas, Skorik Christian M., and K. A. Mooney. 2012. </w:t>
+      </w:r>
+      <w:proofErr w:type="spellStart"/>
+      <w:r>
+        <w:rPr>
+          <w:rFonts w:ascii="Times New Roman" w:eastAsia="Times New Roman" w:hAnsi="Times New Roman" w:cs="Times New Roman"/>
+          <w:sz w:val="24"/>
+          <w:szCs w:val="24"/>
+        </w:rPr>
+        <w:t>Tritrophic</w:t>
+      </w:r>
+      <w:proofErr w:type="spellEnd"/>
+      <w:r>
+        <w:rPr>
+          <w:rFonts w:ascii="Times New Roman" w:eastAsia="Times New Roman" w:hAnsi="Times New Roman" w:cs="Times New Roman"/>
+          <w:sz w:val="24"/>
+          <w:szCs w:val="24"/>
+        </w:rPr>
+        <w:t xml:space="preserve"> </w:t>
+      </w:r>
+      <w:r>
+        <w:rPr>
+          <w:rFonts w:ascii="Times New Roman" w:eastAsia="Times New Roman" w:hAnsi="Times New Roman" w:cs="Times New Roman"/>
+          <w:sz w:val="24"/>
+          <w:szCs w:val="24"/>
+        </w:rPr>
+        <w:t>I</w:t>
+      </w:r>
+      <w:r>
+        <w:rPr>
+          <w:rFonts w:ascii="Times New Roman" w:eastAsia="Times New Roman" w:hAnsi="Times New Roman" w:cs="Times New Roman"/>
+          <w:sz w:val="24"/>
+          <w:szCs w:val="24"/>
+        </w:rPr>
+        <w:t xml:space="preserve">nteractions at A </w:t>
+      </w:r>
+      <w:r>
+        <w:rPr>
+          <w:rFonts w:ascii="Times New Roman" w:eastAsia="Times New Roman" w:hAnsi="Times New Roman" w:cs="Times New Roman"/>
+          <w:sz w:val="24"/>
+          <w:szCs w:val="24"/>
+        </w:rPr>
+        <w:t>C</w:t>
+      </w:r>
+      <w:r>
+        <w:rPr>
+          <w:rFonts w:ascii="Times New Roman" w:eastAsia="Times New Roman" w:hAnsi="Times New Roman" w:cs="Times New Roman"/>
+          <w:sz w:val="24"/>
+          <w:szCs w:val="24"/>
+        </w:rPr>
+        <w:t xml:space="preserve">ommunity </w:t>
+      </w:r>
+      <w:r>
+        <w:rPr>
+          <w:rFonts w:ascii="Times New Roman" w:eastAsia="Times New Roman" w:hAnsi="Times New Roman" w:cs="Times New Roman"/>
+          <w:sz w:val="24"/>
+          <w:szCs w:val="24"/>
+        </w:rPr>
+        <w:t>L</w:t>
+      </w:r>
+      <w:r>
+        <w:rPr>
+          <w:rFonts w:ascii="Times New Roman" w:eastAsia="Times New Roman" w:hAnsi="Times New Roman" w:cs="Times New Roman"/>
+          <w:sz w:val="24"/>
+          <w:szCs w:val="24"/>
+        </w:rPr>
+        <w:t xml:space="preserve">evel: </w:t>
+      </w:r>
+      <w:r>
+        <w:rPr>
+          <w:rFonts w:ascii="Times New Roman" w:eastAsia="Times New Roman" w:hAnsi="Times New Roman" w:cs="Times New Roman"/>
+          <w:sz w:val="24"/>
+          <w:szCs w:val="24"/>
+        </w:rPr>
+        <w:t>E</w:t>
+      </w:r>
+      <w:r>
+        <w:rPr>
+          <w:rFonts w:ascii="Times New Roman" w:eastAsia="Times New Roman" w:hAnsi="Times New Roman" w:cs="Times New Roman"/>
+          <w:sz w:val="24"/>
+          <w:szCs w:val="24"/>
+        </w:rPr>
+        <w:t xml:space="preserve">ffects Of </w:t>
+      </w:r>
+      <w:r>
+        <w:rPr>
+          <w:rFonts w:ascii="Times New Roman" w:eastAsia="Times New Roman" w:hAnsi="Times New Roman" w:cs="Times New Roman"/>
+          <w:sz w:val="24"/>
+          <w:szCs w:val="24"/>
+        </w:rPr>
+        <w:t>H</w:t>
+      </w:r>
+      <w:r>
+        <w:rPr>
+          <w:rFonts w:ascii="Times New Roman" w:eastAsia="Times New Roman" w:hAnsi="Times New Roman" w:cs="Times New Roman"/>
+          <w:sz w:val="24"/>
+          <w:szCs w:val="24"/>
+        </w:rPr>
+        <w:t xml:space="preserve">ost </w:t>
+      </w:r>
+      <w:r>
+        <w:rPr>
+          <w:rFonts w:ascii="Times New Roman" w:eastAsia="Times New Roman" w:hAnsi="Times New Roman" w:cs="Times New Roman"/>
+          <w:sz w:val="24"/>
+          <w:szCs w:val="24"/>
+        </w:rPr>
+        <w:t>P</w:t>
+      </w:r>
+      <w:r>
+        <w:rPr>
+          <w:rFonts w:ascii="Times New Roman" w:eastAsia="Times New Roman" w:hAnsi="Times New Roman" w:cs="Times New Roman"/>
+          <w:sz w:val="24"/>
+          <w:szCs w:val="24"/>
+        </w:rPr>
+        <w:t xml:space="preserve">lant </w:t>
+      </w:r>
+      <w:r>
+        <w:rPr>
+          <w:rFonts w:ascii="Times New Roman" w:eastAsia="Times New Roman" w:hAnsi="Times New Roman" w:cs="Times New Roman"/>
+          <w:sz w:val="24"/>
+          <w:szCs w:val="24"/>
+        </w:rPr>
+        <w:t>S</w:t>
+      </w:r>
+      <w:r>
+        <w:rPr>
+          <w:rFonts w:ascii="Times New Roman" w:eastAsia="Times New Roman" w:hAnsi="Times New Roman" w:cs="Times New Roman"/>
+          <w:sz w:val="24"/>
+          <w:szCs w:val="24"/>
+        </w:rPr>
+        <w:t xml:space="preserve">pecies </w:t>
+      </w:r>
+      <w:r>
+        <w:rPr>
+          <w:rFonts w:ascii="Times New Roman" w:eastAsia="Times New Roman" w:hAnsi="Times New Roman" w:cs="Times New Roman"/>
+          <w:sz w:val="24"/>
+          <w:szCs w:val="24"/>
+        </w:rPr>
+        <w:t>Q</w:t>
+      </w:r>
+      <w:r>
+        <w:rPr>
+          <w:rFonts w:ascii="Times New Roman" w:eastAsia="Times New Roman" w:hAnsi="Times New Roman" w:cs="Times New Roman"/>
+          <w:sz w:val="24"/>
+          <w:szCs w:val="24"/>
+        </w:rPr>
+        <w:t xml:space="preserve">uality On </w:t>
+      </w:r>
+      <w:r>
+        <w:rPr>
+          <w:rFonts w:ascii="Times New Roman" w:eastAsia="Times New Roman" w:hAnsi="Times New Roman" w:cs="Times New Roman"/>
+          <w:sz w:val="24"/>
+          <w:szCs w:val="24"/>
+        </w:rPr>
+        <w:t>B</w:t>
+      </w:r>
+      <w:r>
+        <w:rPr>
+          <w:rFonts w:ascii="Times New Roman" w:eastAsia="Times New Roman" w:hAnsi="Times New Roman" w:cs="Times New Roman"/>
+          <w:sz w:val="24"/>
+          <w:szCs w:val="24"/>
+        </w:rPr>
+        <w:t xml:space="preserve">ird </w:t>
+      </w:r>
+      <w:r>
+        <w:rPr>
+          <w:rFonts w:ascii="Times New Roman" w:eastAsia="Times New Roman" w:hAnsi="Times New Roman" w:cs="Times New Roman"/>
+          <w:sz w:val="24"/>
+          <w:szCs w:val="24"/>
+        </w:rPr>
+        <w:t>P</w:t>
+      </w:r>
+      <w:r>
+        <w:rPr>
+          <w:rFonts w:ascii="Times New Roman" w:eastAsia="Times New Roman" w:hAnsi="Times New Roman" w:cs="Times New Roman"/>
+          <w:sz w:val="24"/>
+          <w:szCs w:val="24"/>
+        </w:rPr>
+        <w:t xml:space="preserve">redation Of </w:t>
+      </w:r>
+      <w:r>
+        <w:rPr>
+          <w:rFonts w:ascii="Times New Roman" w:eastAsia="Times New Roman" w:hAnsi="Times New Roman" w:cs="Times New Roman"/>
+          <w:sz w:val="24"/>
+          <w:szCs w:val="24"/>
+        </w:rPr>
+        <w:t>C</w:t>
+      </w:r>
+      <w:r>
+        <w:rPr>
+          <w:rFonts w:ascii="Times New Roman" w:eastAsia="Times New Roman" w:hAnsi="Times New Roman" w:cs="Times New Roman"/>
+          <w:sz w:val="24"/>
+          <w:szCs w:val="24"/>
+        </w:rPr>
+        <w:t>aterpillars</w:t>
+      </w:r>
+      <w:r>
+        <w:rPr>
+          <w:rFonts w:ascii="Times New Roman" w:eastAsia="Times New Roman" w:hAnsi="Times New Roman" w:cs="Times New Roman"/>
+          <w:sz w:val="24"/>
+          <w:szCs w:val="24"/>
+        </w:rPr>
+        <w:t>. The American Naturalist 179:363–374.</w:t>
+      </w:r>
+    </w:p>
+    <w:p>
+      <w:pPr>
+        <w:spacing w:after="0" w:line="480" w:lineRule="auto"/>
+        <w:ind w:left="720" w:hanging="720"/>
+        <w:rPr>
+          <w:rFonts w:ascii="Times New Roman" w:eastAsia="Times New Roman" w:hAnsi="Times New Roman" w:cs="Times New Roman"/>
+          <w:sz w:val="24"/>
+          <w:szCs w:val="24"/>
+        </w:rPr>
+      </w:pPr>
+      <w:r>
+        <w:rPr>
+          <w:rFonts w:ascii="Times New Roman" w:eastAsia="Times New Roman" w:hAnsi="Times New Roman" w:cs="Times New Roman"/>
+          <w:sz w:val="24"/>
+          <w:szCs w:val="24"/>
+        </w:rPr>
+        <w:t xml:space="preserve">Smets, R., J. Claes, and M. Van Der </w:t>
+      </w:r>
+      <w:proofErr w:type="spellStart"/>
+      <w:r>
+        <w:rPr>
+          <w:rFonts w:ascii="Times New Roman" w:eastAsia="Times New Roman" w:hAnsi="Times New Roman" w:cs="Times New Roman"/>
+          <w:sz w:val="24"/>
+          <w:szCs w:val="24"/>
+        </w:rPr>
+        <w:t>Borght</w:t>
+      </w:r>
+      <w:proofErr w:type="spellEnd"/>
+      <w:r>
+        <w:rPr>
+          <w:rFonts w:ascii="Times New Roman" w:eastAsia="Times New Roman" w:hAnsi="Times New Roman" w:cs="Times New Roman"/>
+          <w:sz w:val="24"/>
+          <w:szCs w:val="24"/>
+        </w:rPr>
+        <w:t xml:space="preserve">. 2021. </w:t>
+      </w:r>
+      <w:r>
+        <w:rPr>
+          <w:rFonts w:ascii="Times New Roman" w:eastAsia="Times New Roman" w:hAnsi="Times New Roman" w:cs="Times New Roman"/>
+          <w:sz w:val="24"/>
+          <w:szCs w:val="24"/>
+        </w:rPr>
+        <w:t xml:space="preserve">On the Nitrogen Content </w:t>
+      </w:r>
+      <w:r>
+        <w:rPr>
+          <w:rFonts w:ascii="Times New Roman" w:eastAsia="Times New Roman" w:hAnsi="Times New Roman" w:cs="Times New Roman"/>
+          <w:sz w:val="24"/>
+          <w:szCs w:val="24"/>
+        </w:rPr>
+        <w:t>and</w:t>
+      </w:r>
+      <w:r>
+        <w:rPr>
+          <w:rFonts w:ascii="Times New Roman" w:eastAsia="Times New Roman" w:hAnsi="Times New Roman" w:cs="Times New Roman"/>
+          <w:sz w:val="24"/>
+          <w:szCs w:val="24"/>
+        </w:rPr>
+        <w:t xml:space="preserve"> </w:t>
+      </w:r>
+      <w:r>
+        <w:rPr>
+          <w:rFonts w:ascii="Times New Roman" w:eastAsia="Times New Roman" w:hAnsi="Times New Roman" w:cs="Times New Roman"/>
+          <w:sz w:val="24"/>
+          <w:szCs w:val="24"/>
+        </w:rPr>
+        <w:t>a</w:t>
+      </w:r>
+      <w:r>
+        <w:rPr>
+          <w:rFonts w:ascii="Times New Roman" w:eastAsia="Times New Roman" w:hAnsi="Times New Roman" w:cs="Times New Roman"/>
+          <w:sz w:val="24"/>
+          <w:szCs w:val="24"/>
+        </w:rPr>
+        <w:t xml:space="preserve"> Robust Nitrogen-To-Protein Conversion Factor Of Black Soldier Fly Larvae </w:t>
+      </w:r>
+      <w:r>
+        <w:rPr>
+          <w:rFonts w:ascii="Times New Roman" w:eastAsia="Times New Roman" w:hAnsi="Times New Roman" w:cs="Times New Roman"/>
+          <w:sz w:val="24"/>
+          <w:szCs w:val="24"/>
+        </w:rPr>
+        <w:t>(</w:t>
+      </w:r>
+      <w:proofErr w:type="spellStart"/>
+      <w:r>
+        <w:rPr>
+          <w:rFonts w:ascii="Times New Roman" w:eastAsia="Times New Roman" w:hAnsi="Times New Roman" w:cs="Times New Roman"/>
+          <w:sz w:val="24"/>
+          <w:szCs w:val="24"/>
+        </w:rPr>
+        <w:t>Hermetia</w:t>
+      </w:r>
+      <w:proofErr w:type="spellEnd"/>
+      <w:r>
+        <w:rPr>
+          <w:rFonts w:ascii="Times New Roman" w:eastAsia="Times New Roman" w:hAnsi="Times New Roman" w:cs="Times New Roman"/>
+          <w:sz w:val="24"/>
+          <w:szCs w:val="24"/>
+        </w:rPr>
+        <w:t xml:space="preserve"> </w:t>
+      </w:r>
+      <w:proofErr w:type="spellStart"/>
+      <w:r>
+        <w:rPr>
+          <w:rFonts w:ascii="Times New Roman" w:eastAsia="Times New Roman" w:hAnsi="Times New Roman" w:cs="Times New Roman"/>
+          <w:sz w:val="24"/>
+          <w:szCs w:val="24"/>
+        </w:rPr>
+        <w:t>illucens</w:t>
+      </w:r>
+      <w:proofErr w:type="spellEnd"/>
+      <w:r>
+        <w:rPr>
+          <w:rFonts w:ascii="Times New Roman" w:eastAsia="Times New Roman" w:hAnsi="Times New Roman" w:cs="Times New Roman"/>
+          <w:sz w:val="24"/>
+          <w:szCs w:val="24"/>
+        </w:rPr>
+        <w:t>). Analytical and Bioanalytical Chemistry 413:6365–6377.</w:t>
+      </w:r>
+    </w:p>
+    <w:p>
+      <w:pPr>
+        <w:spacing w:after="0" w:line="480" w:lineRule="auto"/>
+        <w:ind w:left="720" w:hanging="720"/>
+        <w:rPr>
+          <w:rFonts w:ascii="Times New Roman" w:eastAsia="Times New Roman" w:hAnsi="Times New Roman" w:cs="Times New Roman"/>
+          <w:sz w:val="24"/>
+          <w:szCs w:val="24"/>
+        </w:rPr>
+      </w:pPr>
+      <w:r>
+        <w:rPr>
+          <w:rFonts w:ascii="Times New Roman" w:eastAsia="Times New Roman" w:hAnsi="Times New Roman" w:cs="Times New Roman"/>
+          <w:sz w:val="24"/>
+          <w:szCs w:val="24"/>
+        </w:rPr>
+        <w:t xml:space="preserve">Tallamy, D. W., D. L. Narango, and A. B. Mitchell. 2021. </w:t>
+      </w:r>
+      <w:r>
+        <w:rPr>
+          <w:rFonts w:ascii="Times New Roman" w:eastAsia="Times New Roman" w:hAnsi="Times New Roman" w:cs="Times New Roman"/>
+          <w:sz w:val="24"/>
+          <w:szCs w:val="24"/>
+        </w:rPr>
+        <w:t>Do Non-Native Plants Contribute to Insect Declines</w:t>
+      </w:r>
+      <w:r>
+        <w:rPr>
+          <w:rFonts w:ascii="Times New Roman" w:eastAsia="Times New Roman" w:hAnsi="Times New Roman" w:cs="Times New Roman"/>
+          <w:sz w:val="24"/>
+          <w:szCs w:val="24"/>
+        </w:rPr>
+        <w:t>? Ecological Entomology 46:729–742.</w:t>
+      </w:r>
+    </w:p>
+    <w:p>
+      <w:pPr>
+        <w:spacing w:after="0" w:line="480" w:lineRule="auto"/>
+        <w:ind w:left="720" w:hanging="720"/>
+        <w:rPr>
+          <w:rFonts w:ascii="Times New Roman" w:eastAsia="Times New Roman" w:hAnsi="Times New Roman" w:cs="Times New Roman"/>
+          <w:sz w:val="24"/>
+          <w:szCs w:val="24"/>
+        </w:rPr>
+      </w:pPr>
       <w:r>
         <w:rPr>
           <w:rFonts w:ascii="Times New Roman" w:eastAsia="Times New Roman" w:hAnsi="Times New Roman" w:cs="Times New Roman"/>
@@ -3820,62 +3977,359 @@
           <w:szCs w:val="24"/>
         </w:rPr>
         <w:lastRenderedPageBreak/>
-        <w:t xml:space="preserve">P. Weigelt, T. Yamanaka, and F. Essl. 2017. No Saturation in The Accumulation </w:t>
-      </w:r>
-      <w:proofErr w:type="gramStart"/>
-      <w:r>
-        <w:rPr>
-          <w:rFonts w:ascii="Times New Roman" w:eastAsia="Times New Roman" w:hAnsi="Times New Roman" w:cs="Times New Roman"/>
-          <w:sz w:val="24"/>
-          <w:szCs w:val="24"/>
-        </w:rPr>
-        <w:t>Of</w:t>
-      </w:r>
-      <w:proofErr w:type="gramEnd"/>
-      <w:r>
-        <w:rPr>
-          <w:rFonts w:ascii="Times New Roman" w:eastAsia="Times New Roman" w:hAnsi="Times New Roman" w:cs="Times New Roman"/>
-          <w:sz w:val="24"/>
-          <w:szCs w:val="24"/>
-        </w:rPr>
-        <w:t xml:space="preserve"> Alien Species Worldwide. Nature Communications 8:14435.</w:t>
-      </w:r>
-    </w:p>
-    <w:p>
-      <w:pPr>
-        <w:spacing w:after="0" w:line="480" w:lineRule="auto"/>
-        <w:ind w:left="720" w:hanging="720"/>
-        <w:rPr>
-          <w:rFonts w:ascii="Times New Roman" w:eastAsia="Times New Roman" w:hAnsi="Times New Roman" w:cs="Times New Roman"/>
-          <w:sz w:val="24"/>
-          <w:szCs w:val="24"/>
-        </w:rPr>
-      </w:pPr>
-      <w:r>
-        <w:rPr>
-          <w:rFonts w:ascii="Times New Roman" w:eastAsia="Times New Roman" w:hAnsi="Times New Roman" w:cs="Times New Roman"/>
-          <w:sz w:val="24"/>
-          <w:szCs w:val="24"/>
-        </w:rPr>
-        <w:t xml:space="preserve">Shackleton, R. T., G. </w:t>
-      </w:r>
-      <w:proofErr w:type="spellStart"/>
-      <w:r>
-        <w:rPr>
-          <w:rFonts w:ascii="Times New Roman" w:eastAsia="Times New Roman" w:hAnsi="Times New Roman" w:cs="Times New Roman"/>
-          <w:sz w:val="24"/>
-          <w:szCs w:val="24"/>
-        </w:rPr>
-        <w:t>Vimercati</w:t>
-      </w:r>
-      <w:proofErr w:type="spellEnd"/>
-      <w:r>
-        <w:rPr>
-          <w:rFonts w:ascii="Times New Roman" w:eastAsia="Times New Roman" w:hAnsi="Times New Roman" w:cs="Times New Roman"/>
-          <w:sz w:val="24"/>
-          <w:szCs w:val="24"/>
-        </w:rPr>
-        <w:t xml:space="preserve">, A. F. Probert, S. Bacher, C. A. Kull, and A. Novoa. 2022. Consensus and </w:t>
+        <w:t>Tarr, M. D. 2022. Effects of Non-native Shrubs on Caterpillars and Shrubland-Dependent Passerines Within Three Transmission Line Rights-of-Way in Southeastern New Hampshire. Northeastern Naturalist 29:1–43.</w:t>
+      </w:r>
+    </w:p>
+    <w:p>
+      <w:pPr>
+        <w:spacing w:after="0" w:line="480" w:lineRule="auto"/>
+        <w:ind w:left="720" w:hanging="720"/>
+        <w:rPr>
+          <w:rFonts w:ascii="Times New Roman" w:eastAsia="Times New Roman" w:hAnsi="Times New Roman" w:cs="Times New Roman"/>
+          <w:sz w:val="24"/>
+          <w:szCs w:val="24"/>
+        </w:rPr>
+      </w:pPr>
+      <w:r>
+        <w:rPr>
+          <w:rFonts w:ascii="Times New Roman" w:eastAsia="Times New Roman" w:hAnsi="Times New Roman" w:cs="Times New Roman"/>
+          <w:sz w:val="24"/>
+          <w:szCs w:val="24"/>
+        </w:rPr>
+        <w:t xml:space="preserve">Traylor, C., M. </w:t>
+      </w:r>
+      <w:proofErr w:type="spellStart"/>
+      <w:r>
+        <w:rPr>
+          <w:rFonts w:ascii="Times New Roman" w:eastAsia="Times New Roman" w:hAnsi="Times New Roman" w:cs="Times New Roman"/>
+          <w:sz w:val="24"/>
+          <w:szCs w:val="24"/>
+        </w:rPr>
+        <w:t>Ulyshen</w:t>
+      </w:r>
+      <w:proofErr w:type="spellEnd"/>
+      <w:r>
+        <w:rPr>
+          <w:rFonts w:ascii="Times New Roman" w:eastAsia="Times New Roman" w:hAnsi="Times New Roman" w:cs="Times New Roman"/>
+          <w:sz w:val="24"/>
+          <w:szCs w:val="24"/>
+        </w:rPr>
+        <w:t>, D. Wallace, L. Loudermilk, C. Ross, C. Hawley, R. A. Atchison, J. L. Williams, and J. McHugh. 2022. Compositional Attributes of Invaded Forests Drive the Diversity of Insect Functional Groups. Global Ecology and Conservation 35:e02092.</w:t>
+      </w:r>
+    </w:p>
+    <w:p>
+      <w:pPr>
+        <w:spacing w:after="0" w:line="480" w:lineRule="auto"/>
+        <w:ind w:left="720" w:hanging="720"/>
+        <w:rPr>
+          <w:rFonts w:ascii="Times New Roman" w:eastAsia="Times New Roman" w:hAnsi="Times New Roman" w:cs="Times New Roman"/>
+          <w:sz w:val="24"/>
+          <w:szCs w:val="24"/>
+        </w:rPr>
+      </w:pPr>
+      <w:r>
+        <w:rPr>
+          <w:rFonts w:ascii="Times New Roman" w:eastAsia="Times New Roman" w:hAnsi="Times New Roman" w:cs="Times New Roman"/>
+          <w:sz w:val="24"/>
+          <w:szCs w:val="24"/>
+        </w:rPr>
+        <w:t>Wagner, D. L. 2005. Caterpillars of Eastern North America: A Guide to Identification and Natural History. 1st Edition. Princeton University Press, Princeton, N.J.</w:t>
+      </w:r>
+    </w:p>
+    <w:p>
+      <w:pPr>
+        <w:spacing w:after="0" w:line="480" w:lineRule="auto"/>
+        <w:ind w:left="720" w:hanging="720"/>
+        <w:rPr>
+          <w:rFonts w:ascii="Times New Roman" w:eastAsia="Times New Roman" w:hAnsi="Times New Roman" w:cs="Times New Roman"/>
+          <w:sz w:val="24"/>
+          <w:szCs w:val="24"/>
+        </w:rPr>
+      </w:pPr>
+      <w:r>
+        <w:rPr>
+          <w:rFonts w:ascii="Times New Roman" w:eastAsia="Times New Roman" w:hAnsi="Times New Roman" w:cs="Times New Roman"/>
+          <w:sz w:val="24"/>
+          <w:szCs w:val="24"/>
+        </w:rPr>
+        <w:t xml:space="preserve">Wagner, D. L., E. M. Grames, M. L. Forister, M. R. Berenbaum, and D. Stopak. 2021. </w:t>
+      </w:r>
+      <w:r>
+        <w:rPr>
+          <w:rFonts w:ascii="Times New Roman" w:eastAsia="Times New Roman" w:hAnsi="Times New Roman" w:cs="Times New Roman"/>
+          <w:sz w:val="24"/>
+          <w:szCs w:val="24"/>
+        </w:rPr>
+        <w:t xml:space="preserve">Insect Decline in The Anthropocene: Death </w:t>
+      </w:r>
+      <w:r>
+        <w:rPr>
+          <w:rFonts w:ascii="Times New Roman" w:eastAsia="Times New Roman" w:hAnsi="Times New Roman" w:cs="Times New Roman"/>
+          <w:sz w:val="24"/>
+          <w:szCs w:val="24"/>
+        </w:rPr>
+        <w:t>by</w:t>
+      </w:r>
+      <w:r>
+        <w:rPr>
+          <w:rFonts w:ascii="Times New Roman" w:eastAsia="Times New Roman" w:hAnsi="Times New Roman" w:cs="Times New Roman"/>
+          <w:sz w:val="24"/>
+          <w:szCs w:val="24"/>
+        </w:rPr>
+        <w:t xml:space="preserve"> A Thousand Cuts</w:t>
+      </w:r>
+      <w:r>
+        <w:rPr>
+          <w:rFonts w:ascii="Times New Roman" w:eastAsia="Times New Roman" w:hAnsi="Times New Roman" w:cs="Times New Roman"/>
+          <w:sz w:val="24"/>
+          <w:szCs w:val="24"/>
+        </w:rPr>
+        <w:t>. Proceedings of the National Academy of Sciences 118:e2023989118.</w:t>
+      </w:r>
+    </w:p>
+    <w:p>
+      <w:pPr>
+        <w:spacing w:after="0" w:line="480" w:lineRule="auto"/>
+        <w:ind w:left="720" w:hanging="720"/>
+        <w:rPr>
+          <w:rFonts w:ascii="Times New Roman" w:eastAsia="Times New Roman" w:hAnsi="Times New Roman" w:cs="Times New Roman"/>
+          <w:sz w:val="24"/>
+          <w:szCs w:val="24"/>
+        </w:rPr>
+      </w:pPr>
+      <w:r>
+        <w:rPr>
+          <w:rFonts w:ascii="Times New Roman" w:eastAsia="Times New Roman" w:hAnsi="Times New Roman" w:cs="Times New Roman"/>
+          <w:sz w:val="24"/>
+          <w:szCs w:val="24"/>
+        </w:rPr>
+        <w:t>Wang, W., C. Zhang, J. Allen, W. Li, M. Boyer, K. Segerson, and J. Silander. 2016. Analysis and Prediction of Land Use Changes Related to Invasive Species and Major Driving Forces in the State of Connecticut. Land 5:25.</w:t>
+      </w:r>
+    </w:p>
+    <w:p>
+      <w:pPr>
+        <w:spacing w:after="0" w:line="480" w:lineRule="auto"/>
+        <w:ind w:left="720" w:hanging="720"/>
+        <w:rPr>
+          <w:rFonts w:ascii="Times New Roman" w:eastAsia="Times New Roman" w:hAnsi="Times New Roman" w:cs="Times New Roman"/>
+          <w:sz w:val="24"/>
+          <w:szCs w:val="24"/>
+        </w:rPr>
+      </w:pPr>
+      <w:r>
+        <w:rPr>
+          <w:rFonts w:ascii="Times New Roman" w:eastAsia="Times New Roman" w:hAnsi="Times New Roman" w:cs="Times New Roman"/>
+          <w:sz w:val="24"/>
+          <w:szCs w:val="24"/>
+        </w:rPr>
+        <w:t xml:space="preserve">Weidlich, E. W. A., F. G. </w:t>
+      </w:r>
+      <w:proofErr w:type="spellStart"/>
+      <w:r>
+        <w:rPr>
+          <w:rFonts w:ascii="Times New Roman" w:eastAsia="Times New Roman" w:hAnsi="Times New Roman" w:cs="Times New Roman"/>
+          <w:sz w:val="24"/>
+          <w:szCs w:val="24"/>
+        </w:rPr>
+        <w:t>Flórido</w:t>
+      </w:r>
+      <w:proofErr w:type="spellEnd"/>
+      <w:r>
+        <w:rPr>
+          <w:rFonts w:ascii="Times New Roman" w:eastAsia="Times New Roman" w:hAnsi="Times New Roman" w:cs="Times New Roman"/>
+          <w:sz w:val="24"/>
+          <w:szCs w:val="24"/>
+        </w:rPr>
+        <w:t xml:space="preserve">, T. B. </w:t>
+      </w:r>
+      <w:proofErr w:type="spellStart"/>
+      <w:r>
+        <w:rPr>
+          <w:rFonts w:ascii="Times New Roman" w:eastAsia="Times New Roman" w:hAnsi="Times New Roman" w:cs="Times New Roman"/>
+          <w:sz w:val="24"/>
+          <w:szCs w:val="24"/>
+        </w:rPr>
+        <w:t>Sorrini</w:t>
+      </w:r>
+      <w:proofErr w:type="spellEnd"/>
+      <w:r>
+        <w:rPr>
+          <w:rFonts w:ascii="Times New Roman" w:eastAsia="Times New Roman" w:hAnsi="Times New Roman" w:cs="Times New Roman"/>
+          <w:sz w:val="24"/>
+          <w:szCs w:val="24"/>
+        </w:rPr>
+        <w:t xml:space="preserve">, and P. H. S. </w:t>
+      </w:r>
+      <w:proofErr w:type="spellStart"/>
+      <w:r>
+        <w:rPr>
+          <w:rFonts w:ascii="Times New Roman" w:eastAsia="Times New Roman" w:hAnsi="Times New Roman" w:cs="Times New Roman"/>
+          <w:sz w:val="24"/>
+          <w:szCs w:val="24"/>
+        </w:rPr>
+        <w:t>Brancalion</w:t>
+      </w:r>
+      <w:proofErr w:type="spellEnd"/>
+      <w:r>
+        <w:rPr>
+          <w:rFonts w:ascii="Times New Roman" w:eastAsia="Times New Roman" w:hAnsi="Times New Roman" w:cs="Times New Roman"/>
+          <w:sz w:val="24"/>
+          <w:szCs w:val="24"/>
+        </w:rPr>
+        <w:t xml:space="preserve">. 2020. </w:t>
+      </w:r>
+      <w:r>
+        <w:rPr>
+          <w:rFonts w:ascii="Times New Roman" w:eastAsia="Times New Roman" w:hAnsi="Times New Roman" w:cs="Times New Roman"/>
+          <w:sz w:val="24"/>
+          <w:szCs w:val="24"/>
+        </w:rPr>
+        <w:t>Controlling Invasive Plant Species in Ecological Restoration: A Global Review</w:t>
+      </w:r>
+      <w:r>
+        <w:rPr>
+          <w:rFonts w:ascii="Times New Roman" w:eastAsia="Times New Roman" w:hAnsi="Times New Roman" w:cs="Times New Roman"/>
+          <w:sz w:val="24"/>
+          <w:szCs w:val="24"/>
+        </w:rPr>
+        <w:t>. Journal of Applied Ecology 57:1806–1817.</w:t>
+      </w:r>
+    </w:p>
+    <w:p>
+      <w:pPr>
+        <w:spacing w:after="0" w:line="480" w:lineRule="auto"/>
+        <w:ind w:left="720" w:hanging="720"/>
+        <w:rPr>
+          <w:rFonts w:ascii="Times New Roman" w:eastAsia="Times New Roman" w:hAnsi="Times New Roman" w:cs="Times New Roman"/>
+          <w:sz w:val="24"/>
+          <w:szCs w:val="24"/>
+        </w:rPr>
+      </w:pPr>
+      <w:r>
+        <w:rPr>
+          <w:rFonts w:ascii="Times New Roman" w:eastAsia="Times New Roman" w:hAnsi="Times New Roman" w:cs="Times New Roman"/>
+          <w:sz w:val="24"/>
+          <w:szCs w:val="24"/>
+        </w:rPr>
+        <w:t>Westman, W. E. 1990. Park Management of Exotic Plant Species: Problems and Issues. Conservation Biology 4:251–260.</w:t>
+      </w:r>
+    </w:p>
+    <w:p>
+      <w:pPr>
+        <w:spacing w:after="0" w:line="480" w:lineRule="auto"/>
+        <w:ind w:left="720" w:hanging="720"/>
+        <w:rPr>
+          <w:rFonts w:ascii="Times New Roman" w:eastAsia="Times New Roman" w:hAnsi="Times New Roman" w:cs="Times New Roman"/>
+          <w:sz w:val="24"/>
+          <w:szCs w:val="24"/>
+        </w:rPr>
+      </w:pPr>
+      <w:r>
+        <w:rPr>
+          <w:rFonts w:ascii="Times New Roman" w:eastAsia="Times New Roman" w:hAnsi="Times New Roman" w:cs="Times New Roman"/>
+          <w:sz w:val="24"/>
+          <w:szCs w:val="24"/>
+        </w:rPr>
+        <w:t>Wootton, J. T. 1997. Estimates and Tests of Per Capita Interaction Strength: Diet, Abundance, and Impact of Intertidally Foraging Birds. Ecological Monographs 67:45–64.</w:t>
+      </w:r>
+    </w:p>
+    <w:p>
+      <w:pPr>
+        <w:spacing w:after="0" w:line="480" w:lineRule="auto"/>
+        <w:ind w:left="720" w:hanging="720"/>
+        <w:rPr>
+          <w:rFonts w:ascii="Times New Roman" w:eastAsia="Times New Roman" w:hAnsi="Times New Roman" w:cs="Times New Roman"/>
+          <w:sz w:val="24"/>
+          <w:szCs w:val="24"/>
+        </w:rPr>
+      </w:pPr>
+      <w:r>
+        <w:rPr>
+          <w:rFonts w:ascii="Times New Roman" w:eastAsia="Times New Roman" w:hAnsi="Times New Roman" w:cs="Times New Roman"/>
+          <w:sz w:val="24"/>
+          <w:szCs w:val="24"/>
+        </w:rPr>
+        <w:t xml:space="preserve">Zavaleta, E. S., R. J. Hobbs, and H. A. Mooney. 2001. Viewing </w:t>
+      </w:r>
+      <w:r>
+        <w:rPr>
+          <w:rFonts w:ascii="Times New Roman" w:eastAsia="Times New Roman" w:hAnsi="Times New Roman" w:cs="Times New Roman"/>
+          <w:sz w:val="24"/>
+          <w:szCs w:val="24"/>
+        </w:rPr>
+        <w:t>I</w:t>
+      </w:r>
+      <w:r>
+        <w:rPr>
+          <w:rFonts w:ascii="Times New Roman" w:eastAsia="Times New Roman" w:hAnsi="Times New Roman" w:cs="Times New Roman"/>
+          <w:sz w:val="24"/>
+          <w:szCs w:val="24"/>
+        </w:rPr>
+        <w:t xml:space="preserve">nvasive </w:t>
+      </w:r>
+      <w:r>
+        <w:rPr>
+          <w:rFonts w:ascii="Times New Roman" w:eastAsia="Times New Roman" w:hAnsi="Times New Roman" w:cs="Times New Roman"/>
+          <w:sz w:val="24"/>
+          <w:szCs w:val="24"/>
+        </w:rPr>
+        <w:t>S</w:t>
+      </w:r>
+      <w:r>
+        <w:rPr>
+          <w:rFonts w:ascii="Times New Roman" w:eastAsia="Times New Roman" w:hAnsi="Times New Roman" w:cs="Times New Roman"/>
+          <w:sz w:val="24"/>
+          <w:szCs w:val="24"/>
+        </w:rPr>
+        <w:t xml:space="preserve">pecies </w:t>
+      </w:r>
+      <w:r>
+        <w:rPr>
+          <w:rFonts w:ascii="Times New Roman" w:eastAsia="Times New Roman" w:hAnsi="Times New Roman" w:cs="Times New Roman"/>
+          <w:sz w:val="24"/>
+          <w:szCs w:val="24"/>
+        </w:rPr>
+        <w:t>R</w:t>
+      </w:r>
+      <w:r>
+        <w:rPr>
+          <w:rFonts w:ascii="Times New Roman" w:eastAsia="Times New Roman" w:hAnsi="Times New Roman" w:cs="Times New Roman"/>
+          <w:sz w:val="24"/>
+          <w:szCs w:val="24"/>
+        </w:rPr>
+        <w:t xml:space="preserve">emoval in a </w:t>
+      </w:r>
+      <w:r>
+        <w:rPr>
+          <w:rFonts w:ascii="Times New Roman" w:eastAsia="Times New Roman" w:hAnsi="Times New Roman" w:cs="Times New Roman"/>
+          <w:sz w:val="24"/>
+          <w:szCs w:val="24"/>
+        </w:rPr>
+        <w:t>W</w:t>
+      </w:r>
+      <w:r>
+        <w:rPr>
+          <w:rFonts w:ascii="Times New Roman" w:eastAsia="Times New Roman" w:hAnsi="Times New Roman" w:cs="Times New Roman"/>
+          <w:sz w:val="24"/>
+          <w:szCs w:val="24"/>
+        </w:rPr>
+        <w:t>hole-</w:t>
+      </w:r>
+      <w:r>
+        <w:rPr>
+          <w:rFonts w:ascii="Times New Roman" w:eastAsia="Times New Roman" w:hAnsi="Times New Roman" w:cs="Times New Roman"/>
+          <w:sz w:val="24"/>
+          <w:szCs w:val="24"/>
+        </w:rPr>
+        <w:t>E</w:t>
+      </w:r>
+      <w:r>
+        <w:rPr>
+          <w:rFonts w:ascii="Times New Roman" w:eastAsia="Times New Roman" w:hAnsi="Times New Roman" w:cs="Times New Roman"/>
+          <w:sz w:val="24"/>
+          <w:szCs w:val="24"/>
+        </w:rPr>
+        <w:t xml:space="preserve">cosystem </w:t>
       </w:r>
       <w:r>
         <w:rPr>
@@ -3891,844 +4345,8 @@
           <w:sz w:val="24"/>
           <w:szCs w:val="24"/>
         </w:rPr>
-        <w:t xml:space="preserve">ontroversy in the </w:t>
-      </w:r>
-      <w:r>
-        <w:rPr>
-          <w:rFonts w:ascii="Times New Roman" w:eastAsia="Times New Roman" w:hAnsi="Times New Roman" w:cs="Times New Roman"/>
-          <w:sz w:val="24"/>
-          <w:szCs w:val="24"/>
-        </w:rPr>
-        <w:t>D</w:t>
-      </w:r>
-      <w:r>
-        <w:rPr>
-          <w:rFonts w:ascii="Times New Roman" w:eastAsia="Times New Roman" w:hAnsi="Times New Roman" w:cs="Times New Roman"/>
-          <w:sz w:val="24"/>
-          <w:szCs w:val="24"/>
-        </w:rPr>
-        <w:t xml:space="preserve">iscipline of </w:t>
-      </w:r>
-      <w:r>
-        <w:rPr>
-          <w:rFonts w:ascii="Times New Roman" w:eastAsia="Times New Roman" w:hAnsi="Times New Roman" w:cs="Times New Roman"/>
-          <w:sz w:val="24"/>
-          <w:szCs w:val="24"/>
-        </w:rPr>
-        <w:t>I</w:t>
-      </w:r>
-      <w:r>
-        <w:rPr>
-          <w:rFonts w:ascii="Times New Roman" w:eastAsia="Times New Roman" w:hAnsi="Times New Roman" w:cs="Times New Roman"/>
-          <w:sz w:val="24"/>
-          <w:szCs w:val="24"/>
-        </w:rPr>
-        <w:t xml:space="preserve">nvasion </w:t>
-      </w:r>
-      <w:r>
-        <w:rPr>
-          <w:rFonts w:ascii="Times New Roman" w:eastAsia="Times New Roman" w:hAnsi="Times New Roman" w:cs="Times New Roman"/>
-          <w:sz w:val="24"/>
-          <w:szCs w:val="24"/>
-        </w:rPr>
-        <w:t>S</w:t>
-      </w:r>
-      <w:r>
-        <w:rPr>
-          <w:rFonts w:ascii="Times New Roman" w:eastAsia="Times New Roman" w:hAnsi="Times New Roman" w:cs="Times New Roman"/>
-          <w:sz w:val="24"/>
-          <w:szCs w:val="24"/>
-        </w:rPr>
-        <w:t xml:space="preserve">cience. Conservation Biology </w:t>
-      </w:r>
-      <w:proofErr w:type="gramStart"/>
-      <w:r>
-        <w:rPr>
-          <w:rFonts w:ascii="Times New Roman" w:eastAsia="Times New Roman" w:hAnsi="Times New Roman" w:cs="Times New Roman"/>
-          <w:sz w:val="24"/>
-          <w:szCs w:val="24"/>
-        </w:rPr>
-        <w:t>36:e</w:t>
-      </w:r>
-      <w:proofErr w:type="gramEnd"/>
-      <w:r>
-        <w:rPr>
-          <w:rFonts w:ascii="Times New Roman" w:eastAsia="Times New Roman" w:hAnsi="Times New Roman" w:cs="Times New Roman"/>
-          <w:sz w:val="24"/>
-          <w:szCs w:val="24"/>
-        </w:rPr>
-        <w:t>13931.</w:t>
-      </w:r>
-    </w:p>
-    <w:p>
-      <w:pPr>
-        <w:spacing w:after="0" w:line="480" w:lineRule="auto"/>
-        <w:ind w:left="720" w:hanging="720"/>
-        <w:rPr>
-          <w:rFonts w:ascii="Times New Roman" w:eastAsia="Times New Roman" w:hAnsi="Times New Roman" w:cs="Times New Roman"/>
-          <w:sz w:val="24"/>
-          <w:szCs w:val="24"/>
-        </w:rPr>
-      </w:pPr>
-      <w:r>
-        <w:rPr>
-          <w:rFonts w:ascii="Times New Roman" w:eastAsia="Times New Roman" w:hAnsi="Times New Roman" w:cs="Times New Roman"/>
-          <w:sz w:val="24"/>
-          <w:szCs w:val="24"/>
-        </w:rPr>
-        <w:t>Shields, J., M. Saunders, K. Gibson, P. Zollner, J. Dunning, and M. Jenkins. 2015. Short-Term Response of Native Flora to the Removal of Non-Native Shrubs in Mixed-Hardwood Forests of Indiana, USA. Forests 6:1878–1896.</w:t>
-      </w:r>
-    </w:p>
-    <w:p>
-      <w:pPr>
-        <w:spacing w:after="0" w:line="480" w:lineRule="auto"/>
-        <w:ind w:left="720" w:hanging="720"/>
-        <w:rPr>
-          <w:rFonts w:ascii="Times New Roman" w:eastAsia="Times New Roman" w:hAnsi="Times New Roman" w:cs="Times New Roman"/>
-          <w:sz w:val="24"/>
-          <w:szCs w:val="24"/>
-        </w:rPr>
-      </w:pPr>
-      <w:r>
-        <w:rPr>
-          <w:rFonts w:ascii="Times New Roman" w:eastAsia="Times New Roman" w:hAnsi="Times New Roman" w:cs="Times New Roman"/>
-          <w:sz w:val="24"/>
-          <w:szCs w:val="24"/>
-        </w:rPr>
-        <w:t xml:space="preserve">Singer, M. S., T. E. Farkas, Skorik Christian M., and K. A. Mooney. 2012. </w:t>
-      </w:r>
-      <w:proofErr w:type="spellStart"/>
-      <w:r>
-        <w:rPr>
-          <w:rFonts w:ascii="Times New Roman" w:eastAsia="Times New Roman" w:hAnsi="Times New Roman" w:cs="Times New Roman"/>
-          <w:sz w:val="24"/>
-          <w:szCs w:val="24"/>
-        </w:rPr>
-        <w:t>Tritrophic</w:t>
-      </w:r>
-      <w:proofErr w:type="spellEnd"/>
-      <w:r>
-        <w:rPr>
-          <w:rFonts w:ascii="Times New Roman" w:eastAsia="Times New Roman" w:hAnsi="Times New Roman" w:cs="Times New Roman"/>
-          <w:sz w:val="24"/>
-          <w:szCs w:val="24"/>
-        </w:rPr>
-        <w:t xml:space="preserve"> </w:t>
-      </w:r>
-      <w:r>
-        <w:rPr>
-          <w:rFonts w:ascii="Times New Roman" w:eastAsia="Times New Roman" w:hAnsi="Times New Roman" w:cs="Times New Roman"/>
-          <w:sz w:val="24"/>
-          <w:szCs w:val="24"/>
-        </w:rPr>
-        <w:t>I</w:t>
-      </w:r>
-      <w:r>
-        <w:rPr>
-          <w:rFonts w:ascii="Times New Roman" w:eastAsia="Times New Roman" w:hAnsi="Times New Roman" w:cs="Times New Roman"/>
-          <w:sz w:val="24"/>
-          <w:szCs w:val="24"/>
-        </w:rPr>
-        <w:t xml:space="preserve">nteractions at A </w:t>
-      </w:r>
-      <w:r>
-        <w:rPr>
-          <w:rFonts w:ascii="Times New Roman" w:eastAsia="Times New Roman" w:hAnsi="Times New Roman" w:cs="Times New Roman"/>
-          <w:sz w:val="24"/>
-          <w:szCs w:val="24"/>
-        </w:rPr>
-        <w:t>C</w:t>
-      </w:r>
-      <w:r>
-        <w:rPr>
-          <w:rFonts w:ascii="Times New Roman" w:eastAsia="Times New Roman" w:hAnsi="Times New Roman" w:cs="Times New Roman"/>
-          <w:sz w:val="24"/>
-          <w:szCs w:val="24"/>
-        </w:rPr>
-        <w:t xml:space="preserve">ommunity </w:t>
-      </w:r>
-      <w:r>
-        <w:rPr>
-          <w:rFonts w:ascii="Times New Roman" w:eastAsia="Times New Roman" w:hAnsi="Times New Roman" w:cs="Times New Roman"/>
-          <w:sz w:val="24"/>
-          <w:szCs w:val="24"/>
-        </w:rPr>
-        <w:t>L</w:t>
-      </w:r>
-      <w:r>
-        <w:rPr>
-          <w:rFonts w:ascii="Times New Roman" w:eastAsia="Times New Roman" w:hAnsi="Times New Roman" w:cs="Times New Roman"/>
-          <w:sz w:val="24"/>
-          <w:szCs w:val="24"/>
-        </w:rPr>
-        <w:t xml:space="preserve">evel: </w:t>
-      </w:r>
-      <w:r>
-        <w:rPr>
-          <w:rFonts w:ascii="Times New Roman" w:eastAsia="Times New Roman" w:hAnsi="Times New Roman" w:cs="Times New Roman"/>
-          <w:sz w:val="24"/>
-          <w:szCs w:val="24"/>
-        </w:rPr>
-        <w:t>E</w:t>
-      </w:r>
-      <w:r>
-        <w:rPr>
-          <w:rFonts w:ascii="Times New Roman" w:eastAsia="Times New Roman" w:hAnsi="Times New Roman" w:cs="Times New Roman"/>
-          <w:sz w:val="24"/>
-          <w:szCs w:val="24"/>
-        </w:rPr>
-        <w:t xml:space="preserve">ffects </w:t>
-      </w:r>
-      <w:proofErr w:type="gramStart"/>
-      <w:r>
-        <w:rPr>
-          <w:rFonts w:ascii="Times New Roman" w:eastAsia="Times New Roman" w:hAnsi="Times New Roman" w:cs="Times New Roman"/>
-          <w:sz w:val="24"/>
-          <w:szCs w:val="24"/>
-        </w:rPr>
-        <w:t>Of</w:t>
-      </w:r>
-      <w:proofErr w:type="gramEnd"/>
-      <w:r>
-        <w:rPr>
-          <w:rFonts w:ascii="Times New Roman" w:eastAsia="Times New Roman" w:hAnsi="Times New Roman" w:cs="Times New Roman"/>
-          <w:sz w:val="24"/>
-          <w:szCs w:val="24"/>
-        </w:rPr>
-        <w:t xml:space="preserve"> </w:t>
-      </w:r>
-      <w:r>
-        <w:rPr>
-          <w:rFonts w:ascii="Times New Roman" w:eastAsia="Times New Roman" w:hAnsi="Times New Roman" w:cs="Times New Roman"/>
-          <w:sz w:val="24"/>
-          <w:szCs w:val="24"/>
-        </w:rPr>
-        <w:t>H</w:t>
-      </w:r>
-      <w:r>
-        <w:rPr>
-          <w:rFonts w:ascii="Times New Roman" w:eastAsia="Times New Roman" w:hAnsi="Times New Roman" w:cs="Times New Roman"/>
-          <w:sz w:val="24"/>
-          <w:szCs w:val="24"/>
-        </w:rPr>
-        <w:t xml:space="preserve">ost </w:t>
-      </w:r>
-      <w:r>
-        <w:rPr>
-          <w:rFonts w:ascii="Times New Roman" w:eastAsia="Times New Roman" w:hAnsi="Times New Roman" w:cs="Times New Roman"/>
-          <w:sz w:val="24"/>
-          <w:szCs w:val="24"/>
-        </w:rPr>
-        <w:t>P</w:t>
-      </w:r>
-      <w:r>
-        <w:rPr>
-          <w:rFonts w:ascii="Times New Roman" w:eastAsia="Times New Roman" w:hAnsi="Times New Roman" w:cs="Times New Roman"/>
-          <w:sz w:val="24"/>
-          <w:szCs w:val="24"/>
-        </w:rPr>
-        <w:t xml:space="preserve">lant </w:t>
-      </w:r>
-      <w:r>
-        <w:rPr>
-          <w:rFonts w:ascii="Times New Roman" w:eastAsia="Times New Roman" w:hAnsi="Times New Roman" w:cs="Times New Roman"/>
-          <w:sz w:val="24"/>
-          <w:szCs w:val="24"/>
-        </w:rPr>
-        <w:t>S</w:t>
-      </w:r>
-      <w:r>
-        <w:rPr>
-          <w:rFonts w:ascii="Times New Roman" w:eastAsia="Times New Roman" w:hAnsi="Times New Roman" w:cs="Times New Roman"/>
-          <w:sz w:val="24"/>
-          <w:szCs w:val="24"/>
-        </w:rPr>
-        <w:t xml:space="preserve">pecies </w:t>
-      </w:r>
-      <w:r>
-        <w:rPr>
-          <w:rFonts w:ascii="Times New Roman" w:eastAsia="Times New Roman" w:hAnsi="Times New Roman" w:cs="Times New Roman"/>
-          <w:sz w:val="24"/>
-          <w:szCs w:val="24"/>
-        </w:rPr>
-        <w:t>Q</w:t>
-      </w:r>
-      <w:r>
-        <w:rPr>
-          <w:rFonts w:ascii="Times New Roman" w:eastAsia="Times New Roman" w:hAnsi="Times New Roman" w:cs="Times New Roman"/>
-          <w:sz w:val="24"/>
-          <w:szCs w:val="24"/>
-        </w:rPr>
-        <w:t xml:space="preserve">uality On </w:t>
-      </w:r>
-      <w:r>
-        <w:rPr>
-          <w:rFonts w:ascii="Times New Roman" w:eastAsia="Times New Roman" w:hAnsi="Times New Roman" w:cs="Times New Roman"/>
-          <w:sz w:val="24"/>
-          <w:szCs w:val="24"/>
-        </w:rPr>
-        <w:t>B</w:t>
-      </w:r>
-      <w:r>
-        <w:rPr>
-          <w:rFonts w:ascii="Times New Roman" w:eastAsia="Times New Roman" w:hAnsi="Times New Roman" w:cs="Times New Roman"/>
-          <w:sz w:val="24"/>
-          <w:szCs w:val="24"/>
-        </w:rPr>
-        <w:t xml:space="preserve">ird </w:t>
-      </w:r>
-      <w:r>
-        <w:rPr>
-          <w:rFonts w:ascii="Times New Roman" w:eastAsia="Times New Roman" w:hAnsi="Times New Roman" w:cs="Times New Roman"/>
-          <w:sz w:val="24"/>
-          <w:szCs w:val="24"/>
-        </w:rPr>
-        <w:t>P</w:t>
-      </w:r>
-      <w:r>
-        <w:rPr>
-          <w:rFonts w:ascii="Times New Roman" w:eastAsia="Times New Roman" w:hAnsi="Times New Roman" w:cs="Times New Roman"/>
-          <w:sz w:val="24"/>
-          <w:szCs w:val="24"/>
-        </w:rPr>
-        <w:t xml:space="preserve">redation Of </w:t>
-      </w:r>
-      <w:r>
-        <w:rPr>
-          <w:rFonts w:ascii="Times New Roman" w:eastAsia="Times New Roman" w:hAnsi="Times New Roman" w:cs="Times New Roman"/>
-          <w:sz w:val="24"/>
-          <w:szCs w:val="24"/>
-        </w:rPr>
-        <w:t>C</w:t>
-      </w:r>
-      <w:r>
-        <w:rPr>
-          <w:rFonts w:ascii="Times New Roman" w:eastAsia="Times New Roman" w:hAnsi="Times New Roman" w:cs="Times New Roman"/>
-          <w:sz w:val="24"/>
-          <w:szCs w:val="24"/>
-        </w:rPr>
-        <w:t>aterpillars</w:t>
-      </w:r>
-      <w:r>
-        <w:rPr>
-          <w:rFonts w:ascii="Times New Roman" w:eastAsia="Times New Roman" w:hAnsi="Times New Roman" w:cs="Times New Roman"/>
-          <w:sz w:val="24"/>
-          <w:szCs w:val="24"/>
-        </w:rPr>
-        <w:t>. The American Naturalist 179:363–374.</w:t>
-      </w:r>
-    </w:p>
-    <w:p>
-      <w:pPr>
-        <w:spacing w:after="0" w:line="480" w:lineRule="auto"/>
-        <w:ind w:left="720" w:hanging="720"/>
-        <w:rPr>
-          <w:rFonts w:ascii="Times New Roman" w:eastAsia="Times New Roman" w:hAnsi="Times New Roman" w:cs="Times New Roman"/>
-          <w:sz w:val="24"/>
-          <w:szCs w:val="24"/>
-        </w:rPr>
-      </w:pPr>
-      <w:r>
-        <w:rPr>
-          <w:rFonts w:ascii="Times New Roman" w:eastAsia="Times New Roman" w:hAnsi="Times New Roman" w:cs="Times New Roman"/>
-          <w:sz w:val="24"/>
-          <w:szCs w:val="24"/>
-        </w:rPr>
-        <w:t xml:space="preserve">Smets, R., J. Claes, and M. </w:t>
-      </w:r>
-      <w:proofErr w:type="gramStart"/>
-      <w:r>
-        <w:rPr>
-          <w:rFonts w:ascii="Times New Roman" w:eastAsia="Times New Roman" w:hAnsi="Times New Roman" w:cs="Times New Roman"/>
-          <w:sz w:val="24"/>
-          <w:szCs w:val="24"/>
-        </w:rPr>
-        <w:t>Van</w:t>
-      </w:r>
-      <w:proofErr w:type="gramEnd"/>
-      <w:r>
-        <w:rPr>
-          <w:rFonts w:ascii="Times New Roman" w:eastAsia="Times New Roman" w:hAnsi="Times New Roman" w:cs="Times New Roman"/>
-          <w:sz w:val="24"/>
-          <w:szCs w:val="24"/>
-        </w:rPr>
-        <w:t xml:space="preserve"> Der </w:t>
-      </w:r>
-      <w:proofErr w:type="spellStart"/>
-      <w:r>
-        <w:rPr>
-          <w:rFonts w:ascii="Times New Roman" w:eastAsia="Times New Roman" w:hAnsi="Times New Roman" w:cs="Times New Roman"/>
-          <w:sz w:val="24"/>
-          <w:szCs w:val="24"/>
-        </w:rPr>
-        <w:t>Borght</w:t>
-      </w:r>
-      <w:proofErr w:type="spellEnd"/>
-      <w:r>
-        <w:rPr>
-          <w:rFonts w:ascii="Times New Roman" w:eastAsia="Times New Roman" w:hAnsi="Times New Roman" w:cs="Times New Roman"/>
-          <w:sz w:val="24"/>
-          <w:szCs w:val="24"/>
-        </w:rPr>
-        <w:t xml:space="preserve">. 2021. </w:t>
-      </w:r>
-      <w:r>
-        <w:rPr>
-          <w:rFonts w:ascii="Times New Roman" w:eastAsia="Times New Roman" w:hAnsi="Times New Roman" w:cs="Times New Roman"/>
-          <w:sz w:val="24"/>
-          <w:szCs w:val="24"/>
-        </w:rPr>
-        <w:t xml:space="preserve">On the Nitrogen Content </w:t>
-      </w:r>
-      <w:r>
-        <w:rPr>
-          <w:rFonts w:ascii="Times New Roman" w:eastAsia="Times New Roman" w:hAnsi="Times New Roman" w:cs="Times New Roman"/>
-          <w:sz w:val="24"/>
-          <w:szCs w:val="24"/>
-        </w:rPr>
-        <w:t>and</w:t>
-      </w:r>
-      <w:r>
-        <w:rPr>
-          <w:rFonts w:ascii="Times New Roman" w:eastAsia="Times New Roman" w:hAnsi="Times New Roman" w:cs="Times New Roman"/>
-          <w:sz w:val="24"/>
-          <w:szCs w:val="24"/>
-        </w:rPr>
-        <w:t xml:space="preserve"> </w:t>
-      </w:r>
-      <w:r>
-        <w:rPr>
-          <w:rFonts w:ascii="Times New Roman" w:eastAsia="Times New Roman" w:hAnsi="Times New Roman" w:cs="Times New Roman"/>
-          <w:sz w:val="24"/>
-          <w:szCs w:val="24"/>
-        </w:rPr>
-        <w:t>a</w:t>
-      </w:r>
-      <w:r>
-        <w:rPr>
-          <w:rFonts w:ascii="Times New Roman" w:eastAsia="Times New Roman" w:hAnsi="Times New Roman" w:cs="Times New Roman"/>
-          <w:sz w:val="24"/>
-          <w:szCs w:val="24"/>
-        </w:rPr>
-        <w:t xml:space="preserve"> Robust Nitrogen-To-Protein Conversion Factor </w:t>
-      </w:r>
-      <w:proofErr w:type="gramStart"/>
-      <w:r>
-        <w:rPr>
-          <w:rFonts w:ascii="Times New Roman" w:eastAsia="Times New Roman" w:hAnsi="Times New Roman" w:cs="Times New Roman"/>
-          <w:sz w:val="24"/>
-          <w:szCs w:val="24"/>
-        </w:rPr>
-        <w:t>Of</w:t>
-      </w:r>
-      <w:proofErr w:type="gramEnd"/>
-      <w:r>
-        <w:rPr>
-          <w:rFonts w:ascii="Times New Roman" w:eastAsia="Times New Roman" w:hAnsi="Times New Roman" w:cs="Times New Roman"/>
-          <w:sz w:val="24"/>
-          <w:szCs w:val="24"/>
-        </w:rPr>
-        <w:t xml:space="preserve"> Black Soldier Fly Larvae </w:t>
-      </w:r>
-      <w:r>
-        <w:rPr>
-          <w:rFonts w:ascii="Times New Roman" w:eastAsia="Times New Roman" w:hAnsi="Times New Roman" w:cs="Times New Roman"/>
-          <w:sz w:val="24"/>
-          <w:szCs w:val="24"/>
-        </w:rPr>
-        <w:t>(</w:t>
-      </w:r>
-      <w:proofErr w:type="spellStart"/>
-      <w:r>
-        <w:rPr>
-          <w:rFonts w:ascii="Times New Roman" w:eastAsia="Times New Roman" w:hAnsi="Times New Roman" w:cs="Times New Roman"/>
-          <w:sz w:val="24"/>
-          <w:szCs w:val="24"/>
-        </w:rPr>
-        <w:t>Hermetia</w:t>
-      </w:r>
-      <w:proofErr w:type="spellEnd"/>
-      <w:r>
-        <w:rPr>
-          <w:rFonts w:ascii="Times New Roman" w:eastAsia="Times New Roman" w:hAnsi="Times New Roman" w:cs="Times New Roman"/>
-          <w:sz w:val="24"/>
-          <w:szCs w:val="24"/>
-        </w:rPr>
-        <w:t xml:space="preserve"> </w:t>
-      </w:r>
-      <w:proofErr w:type="spellStart"/>
-      <w:r>
-        <w:rPr>
-          <w:rFonts w:ascii="Times New Roman" w:eastAsia="Times New Roman" w:hAnsi="Times New Roman" w:cs="Times New Roman"/>
-          <w:sz w:val="24"/>
-          <w:szCs w:val="24"/>
-        </w:rPr>
-        <w:t>illucens</w:t>
-      </w:r>
-      <w:proofErr w:type="spellEnd"/>
-      <w:r>
-        <w:rPr>
-          <w:rFonts w:ascii="Times New Roman" w:eastAsia="Times New Roman" w:hAnsi="Times New Roman" w:cs="Times New Roman"/>
-          <w:sz w:val="24"/>
-          <w:szCs w:val="24"/>
-        </w:rPr>
-        <w:t>). Analytical and Bioanalytical Chemistry 413:6365–6377.</w:t>
-      </w:r>
-    </w:p>
-    <w:p>
-      <w:pPr>
-        <w:spacing w:after="0" w:line="480" w:lineRule="auto"/>
-        <w:ind w:left="720" w:hanging="720"/>
-        <w:rPr>
-          <w:rFonts w:ascii="Times New Roman" w:eastAsia="Times New Roman" w:hAnsi="Times New Roman" w:cs="Times New Roman"/>
-          <w:sz w:val="24"/>
-          <w:szCs w:val="24"/>
-        </w:rPr>
-      </w:pPr>
-      <w:r>
-        <w:rPr>
-          <w:rFonts w:ascii="Times New Roman" w:eastAsia="Times New Roman" w:hAnsi="Times New Roman" w:cs="Times New Roman"/>
-          <w:sz w:val="24"/>
-          <w:szCs w:val="24"/>
-        </w:rPr>
-        <w:t xml:space="preserve">Tallamy, D. W., D. L. Narango, and A. B. Mitchell. 2021. </w:t>
-      </w:r>
-      <w:r>
-        <w:rPr>
-          <w:rFonts w:ascii="Times New Roman" w:eastAsia="Times New Roman" w:hAnsi="Times New Roman" w:cs="Times New Roman"/>
-          <w:sz w:val="24"/>
-          <w:szCs w:val="24"/>
-        </w:rPr>
-        <w:t>Do Non-Native Plants Contribute to Insect Declines</w:t>
-      </w:r>
-      <w:r>
-        <w:rPr>
-          <w:rFonts w:ascii="Times New Roman" w:eastAsia="Times New Roman" w:hAnsi="Times New Roman" w:cs="Times New Roman"/>
-          <w:sz w:val="24"/>
-          <w:szCs w:val="24"/>
-        </w:rPr>
-        <w:t>? Ecological Entomology 46:729–742.</w:t>
-      </w:r>
-    </w:p>
-    <w:p>
-      <w:pPr>
-        <w:spacing w:after="0" w:line="480" w:lineRule="auto"/>
-        <w:ind w:left="720" w:hanging="720"/>
-        <w:rPr>
-          <w:rFonts w:ascii="Times New Roman" w:eastAsia="Times New Roman" w:hAnsi="Times New Roman" w:cs="Times New Roman"/>
-          <w:sz w:val="24"/>
-          <w:szCs w:val="24"/>
-        </w:rPr>
-      </w:pPr>
-      <w:r>
-        <w:rPr>
-          <w:rFonts w:ascii="Times New Roman" w:eastAsia="Times New Roman" w:hAnsi="Times New Roman" w:cs="Times New Roman"/>
-          <w:sz w:val="24"/>
-          <w:szCs w:val="24"/>
-        </w:rPr>
-        <w:t>Tarr, M. D. 2022. Effects of Non-native Shrubs on Caterpillars and Shrubland-Dependent Passerines Within Three Transmission Line Rights-of-Way in Southeastern New Hampshire. Northeastern Naturalist 29:1–43.</w:t>
-      </w:r>
-    </w:p>
-    <w:p>
-      <w:pPr>
-        <w:spacing w:after="0" w:line="480" w:lineRule="auto"/>
-        <w:ind w:left="720" w:hanging="720"/>
-        <w:rPr>
-          <w:rFonts w:ascii="Times New Roman" w:eastAsia="Times New Roman" w:hAnsi="Times New Roman" w:cs="Times New Roman"/>
-          <w:sz w:val="24"/>
-          <w:szCs w:val="24"/>
-        </w:rPr>
-      </w:pPr>
-      <w:r>
-        <w:rPr>
-          <w:rFonts w:ascii="Times New Roman" w:eastAsia="Times New Roman" w:hAnsi="Times New Roman" w:cs="Times New Roman"/>
-          <w:sz w:val="24"/>
-          <w:szCs w:val="24"/>
-        </w:rPr>
-        <w:t xml:space="preserve">Traylor, C., M. </w:t>
-      </w:r>
-      <w:proofErr w:type="spellStart"/>
-      <w:r>
-        <w:rPr>
-          <w:rFonts w:ascii="Times New Roman" w:eastAsia="Times New Roman" w:hAnsi="Times New Roman" w:cs="Times New Roman"/>
-          <w:sz w:val="24"/>
-          <w:szCs w:val="24"/>
-        </w:rPr>
-        <w:t>Ulyshen</w:t>
-      </w:r>
-      <w:proofErr w:type="spellEnd"/>
-      <w:r>
-        <w:rPr>
-          <w:rFonts w:ascii="Times New Roman" w:eastAsia="Times New Roman" w:hAnsi="Times New Roman" w:cs="Times New Roman"/>
-          <w:sz w:val="24"/>
-          <w:szCs w:val="24"/>
-        </w:rPr>
-        <w:t xml:space="preserve">, D. Wallace, L. Loudermilk, C. Ross, C. Hawley, R. A. Atchison, J. L. Williams, and J. McHugh. 2022. Compositional Attributes of Invaded Forests Drive the Diversity of Insect Functional Groups. Global Ecology and Conservation </w:t>
-      </w:r>
-      <w:proofErr w:type="gramStart"/>
-      <w:r>
-        <w:rPr>
-          <w:rFonts w:ascii="Times New Roman" w:eastAsia="Times New Roman" w:hAnsi="Times New Roman" w:cs="Times New Roman"/>
-          <w:sz w:val="24"/>
-          <w:szCs w:val="24"/>
-        </w:rPr>
-        <w:t>35:e</w:t>
-      </w:r>
-      <w:proofErr w:type="gramEnd"/>
-      <w:r>
-        <w:rPr>
-          <w:rFonts w:ascii="Times New Roman" w:eastAsia="Times New Roman" w:hAnsi="Times New Roman" w:cs="Times New Roman"/>
-          <w:sz w:val="24"/>
-          <w:szCs w:val="24"/>
-        </w:rPr>
-        <w:t>02092.</w:t>
-      </w:r>
-    </w:p>
-    <w:p>
-      <w:pPr>
-        <w:spacing w:after="0" w:line="480" w:lineRule="auto"/>
-        <w:ind w:left="720" w:hanging="720"/>
-        <w:rPr>
-          <w:rFonts w:ascii="Times New Roman" w:eastAsia="Times New Roman" w:hAnsi="Times New Roman" w:cs="Times New Roman"/>
-          <w:sz w:val="24"/>
-          <w:szCs w:val="24"/>
-        </w:rPr>
-      </w:pPr>
-      <w:r>
-        <w:rPr>
-          <w:rFonts w:ascii="Times New Roman" w:eastAsia="Times New Roman" w:hAnsi="Times New Roman" w:cs="Times New Roman"/>
-          <w:sz w:val="24"/>
-          <w:szCs w:val="24"/>
-        </w:rPr>
-        <w:lastRenderedPageBreak/>
-        <w:t>Wagner, D. L. 2005. Caterpillars of Eastern North America: A Guide to Identification and Natural History. 1st Edition. Princeton University Press, Princeton, N.J.</w:t>
-      </w:r>
-    </w:p>
-    <w:p>
-      <w:pPr>
-        <w:spacing w:after="0" w:line="480" w:lineRule="auto"/>
-        <w:ind w:left="720" w:hanging="720"/>
-        <w:rPr>
-          <w:rFonts w:ascii="Times New Roman" w:eastAsia="Times New Roman" w:hAnsi="Times New Roman" w:cs="Times New Roman"/>
-          <w:sz w:val="24"/>
-          <w:szCs w:val="24"/>
-        </w:rPr>
-      </w:pPr>
-      <w:r>
-        <w:rPr>
-          <w:rFonts w:ascii="Times New Roman" w:eastAsia="Times New Roman" w:hAnsi="Times New Roman" w:cs="Times New Roman"/>
-          <w:sz w:val="24"/>
-          <w:szCs w:val="24"/>
-        </w:rPr>
-        <w:t xml:space="preserve">Wagner, D. L., E. M. Grames, M. L. Forister, M. R. Berenbaum, and D. Stopak. 2021. </w:t>
-      </w:r>
-      <w:r>
-        <w:rPr>
-          <w:rFonts w:ascii="Times New Roman" w:eastAsia="Times New Roman" w:hAnsi="Times New Roman" w:cs="Times New Roman"/>
-          <w:sz w:val="24"/>
-          <w:szCs w:val="24"/>
-        </w:rPr>
-        <w:t xml:space="preserve">Insect Decline in The Anthropocene: Death </w:t>
-      </w:r>
-      <w:r>
-        <w:rPr>
-          <w:rFonts w:ascii="Times New Roman" w:eastAsia="Times New Roman" w:hAnsi="Times New Roman" w:cs="Times New Roman"/>
-          <w:sz w:val="24"/>
-          <w:szCs w:val="24"/>
-        </w:rPr>
-        <w:t>by</w:t>
-      </w:r>
-      <w:r>
-        <w:rPr>
-          <w:rFonts w:ascii="Times New Roman" w:eastAsia="Times New Roman" w:hAnsi="Times New Roman" w:cs="Times New Roman"/>
-          <w:sz w:val="24"/>
-          <w:szCs w:val="24"/>
-        </w:rPr>
-        <w:t xml:space="preserve"> A Thousand Cuts</w:t>
-      </w:r>
-      <w:r>
-        <w:rPr>
-          <w:rFonts w:ascii="Times New Roman" w:eastAsia="Times New Roman" w:hAnsi="Times New Roman" w:cs="Times New Roman"/>
-          <w:sz w:val="24"/>
-          <w:szCs w:val="24"/>
-        </w:rPr>
-        <w:t xml:space="preserve">. Proceedings of the National Academy of Sciences </w:t>
-      </w:r>
-      <w:proofErr w:type="gramStart"/>
-      <w:r>
-        <w:rPr>
-          <w:rFonts w:ascii="Times New Roman" w:eastAsia="Times New Roman" w:hAnsi="Times New Roman" w:cs="Times New Roman"/>
-          <w:sz w:val="24"/>
-          <w:szCs w:val="24"/>
-        </w:rPr>
-        <w:t>118:e</w:t>
-      </w:r>
-      <w:proofErr w:type="gramEnd"/>
-      <w:r>
-        <w:rPr>
-          <w:rFonts w:ascii="Times New Roman" w:eastAsia="Times New Roman" w:hAnsi="Times New Roman" w:cs="Times New Roman"/>
-          <w:sz w:val="24"/>
-          <w:szCs w:val="24"/>
-        </w:rPr>
-        <w:t>2023989118.</w:t>
-      </w:r>
-    </w:p>
-    <w:p>
-      <w:pPr>
-        <w:spacing w:after="0" w:line="480" w:lineRule="auto"/>
-        <w:ind w:left="720" w:hanging="720"/>
-        <w:rPr>
-          <w:rFonts w:ascii="Times New Roman" w:eastAsia="Times New Roman" w:hAnsi="Times New Roman" w:cs="Times New Roman"/>
-          <w:sz w:val="24"/>
-          <w:szCs w:val="24"/>
-        </w:rPr>
-      </w:pPr>
-      <w:r>
-        <w:rPr>
-          <w:rFonts w:ascii="Times New Roman" w:eastAsia="Times New Roman" w:hAnsi="Times New Roman" w:cs="Times New Roman"/>
-          <w:sz w:val="24"/>
-          <w:szCs w:val="24"/>
-        </w:rPr>
-        <w:t>Wang, W., C. Zhang, J. Allen, W. Li, M. Boyer, K. Segerson, and J. Silander. 2016. Analysis and Prediction of Land Use Changes Related to Invasive Species and Major Driving Forces in the State of Connecticut. Land 5:25.</w:t>
-      </w:r>
-    </w:p>
-    <w:p>
-      <w:pPr>
-        <w:spacing w:after="0" w:line="480" w:lineRule="auto"/>
-        <w:ind w:left="720" w:hanging="720"/>
-        <w:rPr>
-          <w:rFonts w:ascii="Times New Roman" w:eastAsia="Times New Roman" w:hAnsi="Times New Roman" w:cs="Times New Roman"/>
-          <w:sz w:val="24"/>
-          <w:szCs w:val="24"/>
-        </w:rPr>
-      </w:pPr>
-      <w:r>
-        <w:rPr>
-          <w:rFonts w:ascii="Times New Roman" w:eastAsia="Times New Roman" w:hAnsi="Times New Roman" w:cs="Times New Roman"/>
-          <w:sz w:val="24"/>
-          <w:szCs w:val="24"/>
-        </w:rPr>
-        <w:t xml:space="preserve">Weidlich, E. W. A., F. G. </w:t>
-      </w:r>
-      <w:proofErr w:type="spellStart"/>
-      <w:r>
-        <w:rPr>
-          <w:rFonts w:ascii="Times New Roman" w:eastAsia="Times New Roman" w:hAnsi="Times New Roman" w:cs="Times New Roman"/>
-          <w:sz w:val="24"/>
-          <w:szCs w:val="24"/>
-        </w:rPr>
-        <w:t>Flórido</w:t>
-      </w:r>
-      <w:proofErr w:type="spellEnd"/>
-      <w:r>
-        <w:rPr>
-          <w:rFonts w:ascii="Times New Roman" w:eastAsia="Times New Roman" w:hAnsi="Times New Roman" w:cs="Times New Roman"/>
-          <w:sz w:val="24"/>
-          <w:szCs w:val="24"/>
-        </w:rPr>
-        <w:t xml:space="preserve">, T. B. </w:t>
-      </w:r>
-      <w:proofErr w:type="spellStart"/>
-      <w:r>
-        <w:rPr>
-          <w:rFonts w:ascii="Times New Roman" w:eastAsia="Times New Roman" w:hAnsi="Times New Roman" w:cs="Times New Roman"/>
-          <w:sz w:val="24"/>
-          <w:szCs w:val="24"/>
-        </w:rPr>
-        <w:t>Sorrini</w:t>
-      </w:r>
-      <w:proofErr w:type="spellEnd"/>
-      <w:r>
-        <w:rPr>
-          <w:rFonts w:ascii="Times New Roman" w:eastAsia="Times New Roman" w:hAnsi="Times New Roman" w:cs="Times New Roman"/>
-          <w:sz w:val="24"/>
-          <w:szCs w:val="24"/>
-        </w:rPr>
-        <w:t xml:space="preserve">, and P. H. S. </w:t>
-      </w:r>
-      <w:proofErr w:type="spellStart"/>
-      <w:r>
-        <w:rPr>
-          <w:rFonts w:ascii="Times New Roman" w:eastAsia="Times New Roman" w:hAnsi="Times New Roman" w:cs="Times New Roman"/>
-          <w:sz w:val="24"/>
-          <w:szCs w:val="24"/>
-        </w:rPr>
-        <w:t>Brancalion</w:t>
-      </w:r>
-      <w:proofErr w:type="spellEnd"/>
-      <w:r>
-        <w:rPr>
-          <w:rFonts w:ascii="Times New Roman" w:eastAsia="Times New Roman" w:hAnsi="Times New Roman" w:cs="Times New Roman"/>
-          <w:sz w:val="24"/>
-          <w:szCs w:val="24"/>
-        </w:rPr>
-        <w:t xml:space="preserve">. 2020. </w:t>
-      </w:r>
-      <w:r>
-        <w:rPr>
-          <w:rFonts w:ascii="Times New Roman" w:eastAsia="Times New Roman" w:hAnsi="Times New Roman" w:cs="Times New Roman"/>
-          <w:sz w:val="24"/>
-          <w:szCs w:val="24"/>
-        </w:rPr>
-        <w:t>Controlling Invasive Plant Species in Ecological Restoration: A Global Review</w:t>
-      </w:r>
-      <w:r>
-        <w:rPr>
-          <w:rFonts w:ascii="Times New Roman" w:eastAsia="Times New Roman" w:hAnsi="Times New Roman" w:cs="Times New Roman"/>
-          <w:sz w:val="24"/>
-          <w:szCs w:val="24"/>
-        </w:rPr>
-        <w:t>. Journal of Applied Ecology 57:1806–1817.</w:t>
-      </w:r>
-    </w:p>
-    <w:p>
-      <w:pPr>
-        <w:spacing w:after="0" w:line="480" w:lineRule="auto"/>
-        <w:ind w:left="720" w:hanging="720"/>
-        <w:rPr>
-          <w:rFonts w:ascii="Times New Roman" w:eastAsia="Times New Roman" w:hAnsi="Times New Roman" w:cs="Times New Roman"/>
-          <w:sz w:val="24"/>
-          <w:szCs w:val="24"/>
-        </w:rPr>
-      </w:pPr>
-      <w:r>
-        <w:rPr>
-          <w:rFonts w:ascii="Times New Roman" w:eastAsia="Times New Roman" w:hAnsi="Times New Roman" w:cs="Times New Roman"/>
-          <w:sz w:val="24"/>
-          <w:szCs w:val="24"/>
-        </w:rPr>
-        <w:t>Westman, W. E. 1990. Park Management of Exotic Plant Species: Problems and Issues. Conservation Biology 4:251–260.</w:t>
-      </w:r>
-    </w:p>
-    <w:p>
-      <w:pPr>
-        <w:spacing w:after="0" w:line="480" w:lineRule="auto"/>
-        <w:ind w:left="720" w:hanging="720"/>
-        <w:rPr>
-          <w:rFonts w:ascii="Times New Roman" w:eastAsia="Times New Roman" w:hAnsi="Times New Roman" w:cs="Times New Roman"/>
-          <w:sz w:val="24"/>
-          <w:szCs w:val="24"/>
-        </w:rPr>
-      </w:pPr>
-      <w:r>
-        <w:rPr>
-          <w:rFonts w:ascii="Times New Roman" w:eastAsia="Times New Roman" w:hAnsi="Times New Roman" w:cs="Times New Roman"/>
-          <w:sz w:val="24"/>
-          <w:szCs w:val="24"/>
-        </w:rPr>
-        <w:t>Wootton, J. T. 1997. Estimates and Tests of Per Capita Interaction Strength: Diet, Abundance, and Impact of Intertidally Foraging Birds. Ecological Monographs 67:45–64.</w:t>
-      </w:r>
-    </w:p>
-    <w:p>
-      <w:pPr>
-        <w:spacing w:after="0" w:line="480" w:lineRule="auto"/>
-        <w:ind w:left="720" w:hanging="720"/>
-        <w:rPr>
-          <w:rFonts w:ascii="Times New Roman" w:eastAsia="Times New Roman" w:hAnsi="Times New Roman" w:cs="Times New Roman"/>
-          <w:sz w:val="24"/>
-          <w:szCs w:val="24"/>
-        </w:rPr>
-      </w:pPr>
+        <w:t>ontext. Trends in Ecology &amp; Evolution 16:454–459.</w:t>
+      </w:r>
     </w:p>
     <w:p>
       <w:pPr>

</xml_diff>